<commit_message>
My Devops Runnning Notes
</commit_message>
<xml_diff>
--- a/DAY 1.docx
+++ b/DAY 1.docx
@@ -649,7 +649,15 @@
         <w:t>Goal</w:t>
       </w:r>
       <w:r>
-        <w:t>: Actually build the software.</w:t>
+        <w:t xml:space="preserve">: </w:t>
+      </w:r>
+      <w:proofErr w:type="gramStart"/>
+      <w:r>
+        <w:t>Actually</w:t>
+      </w:r>
+      <w:proofErr w:type="gramEnd"/>
+      <w:r>
+        <w:t xml:space="preserve"> build the software.</w:t>
       </w:r>
     </w:p>
     <w:p>
@@ -1648,180 +1656,6 @@
       </w:r>
       <w:r>
         <w:t>: Fix bugs, update the app with new features like "live delivery tracking".</w:t>
-      </w:r>
-    </w:p>
-    <w:p>
-      <w:r>
-        <w:pict w14:anchorId="5951E1B5">
-          <v:rect id="_x0000_i1037" style="width:0;height:1.5pt" o:hralign="center" o:hrstd="t" o:hr="t" fillcolor="#a0a0a0" stroked="f"/>
-        </w:pict>
-      </w:r>
-    </w:p>
-    <w:p>
-      <w:pPr>
-        <w:rPr>
-          <w:b/>
-          <w:bCs/>
-        </w:rPr>
-      </w:pPr>
-      <w:r>
-        <w:rPr>
-          <w:rFonts w:ascii="Segoe UI Emoji" w:hAnsi="Segoe UI Emoji" w:cs="Segoe UI Emoji"/>
-          <w:b/>
-          <w:bCs/>
-        </w:rPr>
-        <w:t>🧠</w:t>
-      </w:r>
-      <w:r>
-        <w:rPr>
-          <w:b/>
-          <w:bCs/>
-        </w:rPr>
-        <w:t xml:space="preserve"> Quick Tip to Remember SDLC Phases</w:t>
-      </w:r>
-    </w:p>
-    <w:p>
-      <w:r>
-        <w:rPr>
-          <w:rFonts w:ascii="Segoe UI Emoji" w:hAnsi="Segoe UI Emoji" w:cs="Segoe UI Emoji"/>
-        </w:rPr>
-        <w:t>👉</w:t>
-      </w:r>
-      <w:r>
-        <w:t xml:space="preserve"> </w:t>
-      </w:r>
-      <w:r>
-        <w:rPr>
-          <w:b/>
-          <w:bCs/>
-        </w:rPr>
-        <w:t>"Please Remember Don’t Develop Terrible Deployable Mistakes"</w:t>
-      </w:r>
-    </w:p>
-    <w:p>
-      <w:pPr>
-        <w:numPr>
-          <w:ilvl w:val="0"/>
-          <w:numId w:val="11"/>
-        </w:numPr>
-      </w:pPr>
-      <w:r>
-        <w:rPr>
-          <w:b/>
-          <w:bCs/>
-        </w:rPr>
-        <w:t>P</w:t>
-      </w:r>
-      <w:r>
-        <w:t>lanning</w:t>
-      </w:r>
-    </w:p>
-    <w:p>
-      <w:pPr>
-        <w:numPr>
-          <w:ilvl w:val="0"/>
-          <w:numId w:val="11"/>
-        </w:numPr>
-      </w:pPr>
-      <w:r>
-        <w:rPr>
-          <w:b/>
-          <w:bCs/>
-        </w:rPr>
-        <w:t>R</w:t>
-      </w:r>
-      <w:r>
-        <w:t>equirements</w:t>
-      </w:r>
-    </w:p>
-    <w:p>
-      <w:pPr>
-        <w:numPr>
-          <w:ilvl w:val="0"/>
-          <w:numId w:val="11"/>
-        </w:numPr>
-      </w:pPr>
-      <w:r>
-        <w:rPr>
-          <w:b/>
-          <w:bCs/>
-        </w:rPr>
-        <w:t>D</w:t>
-      </w:r>
-      <w:r>
-        <w:t>esign</w:t>
-      </w:r>
-    </w:p>
-    <w:p>
-      <w:pPr>
-        <w:numPr>
-          <w:ilvl w:val="0"/>
-          <w:numId w:val="11"/>
-        </w:numPr>
-      </w:pPr>
-      <w:r>
-        <w:rPr>
-          <w:b/>
-          <w:bCs/>
-        </w:rPr>
-        <w:t>D</w:t>
-      </w:r>
-      <w:r>
-        <w:t>evelopment</w:t>
-      </w:r>
-    </w:p>
-    <w:p>
-      <w:pPr>
-        <w:numPr>
-          <w:ilvl w:val="0"/>
-          <w:numId w:val="11"/>
-        </w:numPr>
-      </w:pPr>
-      <w:r>
-        <w:rPr>
-          <w:b/>
-          <w:bCs/>
-        </w:rPr>
-        <w:t>T</w:t>
-      </w:r>
-      <w:r>
-        <w:t>esting</w:t>
-      </w:r>
-    </w:p>
-    <w:p>
-      <w:pPr>
-        <w:numPr>
-          <w:ilvl w:val="0"/>
-          <w:numId w:val="11"/>
-        </w:numPr>
-      </w:pPr>
-      <w:r>
-        <w:rPr>
-          <w:b/>
-          <w:bCs/>
-        </w:rPr>
-        <w:t>D</w:t>
-      </w:r>
-      <w:r>
-        <w:t>eployment</w:t>
-      </w:r>
-    </w:p>
-    <w:p>
-      <w:pPr>
-        <w:numPr>
-          <w:ilvl w:val="0"/>
-          <w:numId w:val="11"/>
-        </w:numPr>
-      </w:pPr>
-      <w:r>
-        <w:rPr>
-          <w:b/>
-          <w:bCs/>
-        </w:rPr>
-        <w:t>M</w:t>
-      </w:r>
-      <w:r>
-        <w:t>aintenance</w:t>
       </w:r>
     </w:p>
     <w:p>
@@ -2239,9 +2073,6 @@
       </w:r>
     </w:p>
     <w:p/>
-    <w:p/>
-    <w:p/>
-    <w:p/>
     <w:p>
       <w:pPr>
         <w:rPr>
@@ -2488,6 +2319,7 @@
           <w:b/>
           <w:bCs/>
         </w:rPr>
+        <w:lastRenderedPageBreak/>
         <w:t>🧠</w:t>
       </w:r>
       <w:r>
@@ -2548,7 +2380,15 @@
         </w:numPr>
       </w:pPr>
       <w:r>
-        <w:t>What technologies to use, database designs, UI mockups are planned here.</w:t>
+        <w:t xml:space="preserve">What technologies to use, database designs, UI </w:t>
+      </w:r>
+      <w:proofErr w:type="spellStart"/>
+      <w:r>
+        <w:t>mockups</w:t>
+      </w:r>
+      <w:proofErr w:type="spellEnd"/>
+      <w:r>
+        <w:t xml:space="preserve"> are planned here.</w:t>
       </w:r>
     </w:p>
     <w:p>
@@ -2786,7 +2626,6 @@
     </w:p>
     <w:p>
       <w:r>
-        <w:lastRenderedPageBreak/>
         <w:pict w14:anchorId="21A8F028">
           <v:rect id="_x0000_i1042" style="width:0;height:1.5pt" o:hralign="center" o:hrstd="t" o:hr="t" fillcolor="#a0a0a0" stroked="f"/>
         </w:pict>
@@ -3113,6 +2952,7 @@
         </w:numPr>
       </w:pPr>
       <w:r>
+        <w:lastRenderedPageBreak/>
         <w:t>Example: Government or Banking software with strict rules.</w:t>
       </w:r>
     </w:p>
@@ -3152,9 +2992,6 @@
       </w:r>
     </w:p>
     <w:p/>
-    <w:p/>
-    <w:p/>
-    <w:p/>
     <w:p>
       <w:r>
         <w:rPr>
@@ -3179,7 +3016,7 @@
     <w:p>
       <w:r>
         <w:pict w14:anchorId="43D94EC7">
-          <v:rect id="_x0000_i1047" style="width:0;height:1.5pt" o:hralign="center" o:hrstd="t" o:hr="t" fillcolor="#a0a0a0" stroked="f"/>
+          <v:rect id="_x0000_i1045" style="width:0;height:1.5pt" o:hralign="center" o:hrstd="t" o:hr="t" fillcolor="#a0a0a0" stroked="f"/>
         </w:pict>
       </w:r>
     </w:p>
@@ -3308,7 +3145,7 @@
     <w:p>
       <w:r>
         <w:pict w14:anchorId="02AFEE48">
-          <v:rect id="_x0000_i1048" style="width:0;height:1.5pt" o:hralign="center" o:hrstd="t" o:hr="t" fillcolor="#a0a0a0" stroked="f"/>
+          <v:rect id="_x0000_i1046" style="width:0;height:1.5pt" o:hralign="center" o:hrstd="t" o:hr="t" fillcolor="#a0a0a0" stroked="f"/>
         </w:pict>
       </w:r>
     </w:p>
@@ -3325,7 +3162,6 @@
           <w:b/>
           <w:bCs/>
         </w:rPr>
-        <w:lastRenderedPageBreak/>
         <w:t>🔁</w:t>
       </w:r>
       <w:r>
@@ -3522,7 +3358,7 @@
     <w:p>
       <w:r>
         <w:pict w14:anchorId="3254E64C">
-          <v:rect id="_x0000_i1049" style="width:0;height:1.5pt" o:hralign="center" o:hrstd="t" o:hr="t" fillcolor="#a0a0a0" stroked="f"/>
+          <v:rect id="_x0000_i1047" style="width:0;height:1.5pt" o:hralign="center" o:hrstd="t" o:hr="t" fillcolor="#a0a0a0" stroked="f"/>
         </w:pict>
       </w:r>
     </w:p>
@@ -3704,6 +3540,7 @@
           <w:b/>
           <w:bCs/>
         </w:rPr>
+        <w:lastRenderedPageBreak/>
         <w:t>🧪</w:t>
       </w:r>
       <w:r>
@@ -3890,42 +3727,23 @@
     <w:p>
       <w:r>
         <w:pict w14:anchorId="7E13B68B">
-          <v:rect id="_x0000_i1050" style="width:0;height:1.5pt" o:hralign="center" o:hrstd="t" o:hr="t" fillcolor="#a0a0a0" stroked="f"/>
+          <v:rect id="_x0000_i1048" style="width:0;height:1.5pt" o:hralign="center" o:hrstd="t" o:hr="t" fillcolor="#a0a0a0" stroked="f"/>
         </w:pict>
       </w:r>
     </w:p>
     <w:p>
       <w:pPr>
         <w:rPr>
+          <w:b/>
+          <w:bCs/>
+        </w:rPr>
+      </w:pPr>
+      <w:r>
+        <w:rPr>
           <w:rFonts w:ascii="Segoe UI Emoji" w:hAnsi="Segoe UI Emoji" w:cs="Segoe UI Emoji"/>
           <w:b/>
           <w:bCs/>
         </w:rPr>
-      </w:pPr>
-    </w:p>
-    <w:p>
-      <w:pPr>
-        <w:rPr>
-          <w:rFonts w:ascii="Segoe UI Emoji" w:hAnsi="Segoe UI Emoji" w:cs="Segoe UI Emoji"/>
-          <w:b/>
-          <w:bCs/>
-        </w:rPr>
-      </w:pPr>
-    </w:p>
-    <w:p>
-      <w:pPr>
-        <w:rPr>
-          <w:b/>
-          <w:bCs/>
-        </w:rPr>
-      </w:pPr>
-      <w:r>
-        <w:rPr>
-          <w:rFonts w:ascii="Segoe UI Emoji" w:hAnsi="Segoe UI Emoji" w:cs="Segoe UI Emoji"/>
-          <w:b/>
-          <w:bCs/>
-        </w:rPr>
-        <w:lastRenderedPageBreak/>
         <w:t>🔑</w:t>
       </w:r>
       <w:r>
@@ -4164,7 +3982,7 @@
     <w:p>
       <w:r>
         <w:pict w14:anchorId="554EE788">
-          <v:rect id="_x0000_i1051" style="width:0;height:1.5pt" o:hralign="center" o:hrstd="t" o:hr="t" fillcolor="#a0a0a0" stroked="f"/>
+          <v:rect id="_x0000_i1049" style="width:0;height:1.5pt" o:hralign="center" o:hrstd="t" o:hr="t" fillcolor="#a0a0a0" stroked="f"/>
         </w:pict>
       </w:r>
     </w:p>
@@ -4227,8 +4045,13 @@
           <w:numId w:val="15"/>
         </w:numPr>
       </w:pPr>
-      <w:r>
-        <w:t>SAFe (Scaled Agile for large companies)</w:t>
+      <w:proofErr w:type="spellStart"/>
+      <w:r>
+        <w:t>SAFe</w:t>
+      </w:r>
+      <w:proofErr w:type="spellEnd"/>
+      <w:r>
+        <w:t xml:space="preserve"> (Scaled Agile for large companies)</w:t>
       </w:r>
     </w:p>
     <w:p>
@@ -4245,7 +4068,7 @@
     <w:p>
       <w:r>
         <w:pict w14:anchorId="4F15421E">
-          <v:rect id="_x0000_i1052" style="width:0;height:1.5pt" o:hralign="center" o:hrstd="t" o:hr="t" fillcolor="#a0a0a0" stroked="f"/>
+          <v:rect id="_x0000_i1050" style="width:0;height:1.5pt" o:hralign="center" o:hrstd="t" o:hr="t" fillcolor="#a0a0a0" stroked="f"/>
         </w:pict>
       </w:r>
     </w:p>
@@ -4388,6 +4211,7 @@
               <w:rPr>
                 <w:rFonts w:ascii="Segoe UI Emoji" w:hAnsi="Segoe UI Emoji" w:cs="Segoe UI Emoji"/>
               </w:rPr>
+              <w:lastRenderedPageBreak/>
               <w:t>🔁</w:t>
             </w:r>
             <w:r>
@@ -4517,7 +4341,7 @@
     <w:p>
       <w:r>
         <w:pict w14:anchorId="7D966072">
-          <v:rect id="_x0000_i1053" style="width:0;height:1.5pt" o:hralign="center" o:hrstd="t" o:hr="t" fillcolor="#a0a0a0" stroked="f"/>
+          <v:rect id="_x0000_i1051" style="width:0;height:1.5pt" o:hralign="center" o:hrstd="t" o:hr="t" fillcolor="#a0a0a0" stroked="f"/>
         </w:pict>
       </w:r>
     </w:p>
@@ -4754,7 +4578,7 @@
     <w:p>
       <w:r>
         <w:pict w14:anchorId="0CFEF6AB">
-          <v:rect id="_x0000_i1054" style="width:0;height:1.5pt" o:hralign="center" o:hrstd="t" o:hr="t" fillcolor="#a0a0a0" stroked="f"/>
+          <v:rect id="_x0000_i1052" style="width:0;height:1.5pt" o:hralign="center" o:hrstd="t" o:hr="t" fillcolor="#a0a0a0" stroked="f"/>
         </w:pict>
       </w:r>
     </w:p>
@@ -4771,7 +4595,6 @@
           <w:b/>
           <w:bCs/>
         </w:rPr>
-        <w:lastRenderedPageBreak/>
         <w:t>🟩</w:t>
       </w:r>
       <w:r>
@@ -4859,7 +4682,7 @@
     <w:p>
       <w:r>
         <w:pict w14:anchorId="2C49BE56">
-          <v:rect id="_x0000_i1055" style="width:0;height:1.5pt" o:hralign="center" o:hrstd="t" o:hr="t" fillcolor="#a0a0a0" stroked="f"/>
+          <v:rect id="_x0000_i1053" style="width:0;height:1.5pt" o:hralign="center" o:hrstd="t" o:hr="t" fillcolor="#a0a0a0" stroked="f"/>
         </w:pict>
       </w:r>
     </w:p>
@@ -4891,550 +4714,24 @@
         <w:t>"Agile is a flexible and customer-friendly software development method where work is done in small parts called sprints. After each sprint, working features are delivered and reviewed. Agile allows quick changes, early testing, and continuous customer feedback. It improves teamwork and helps deliver better-quality software faster."</w:t>
       </w:r>
     </w:p>
-    <w:p>
-      <w:r>
-        <w:pict w14:anchorId="06AC30D3">
-          <v:rect id="_x0000_i1119" style="width:0;height:1.5pt" o:hralign="center" o:hrstd="t" o:hr="t" fillcolor="#a0a0a0" stroked="f"/>
+    <w:p/>
+    <w:p>
+      <w:r>
+        <w:pict w14:anchorId="3A3B8632">
+          <v:rect id="_x0000_i1056" style="width:0;height:1.5pt" o:hralign="center" o:hrstd="t" o:hr="t" fillcolor="#a0a0a0" stroked="f"/>
         </w:pict>
       </w:r>
     </w:p>
     <w:p>
       <w:pPr>
         <w:rPr>
-          <w:b/>
-          <w:bCs/>
-        </w:rPr>
-      </w:pPr>
-      <w:r>
-        <w:rPr>
-          <w:rFonts w:ascii="Segoe UI Emoji" w:hAnsi="Segoe UI Emoji" w:cs="Segoe UI Emoji"/>
-          <w:b/>
-          <w:bCs/>
-        </w:rPr>
-        <w:t>✅</w:t>
-      </w:r>
-      <w:r>
-        <w:rPr>
-          <w:b/>
-          <w:bCs/>
-        </w:rPr>
-        <w:t xml:space="preserve"> Disadvantages of Waterfall Model</w:t>
-      </w:r>
-    </w:p>
-    <w:tbl>
-      <w:tblPr>
-        <w:tblW w:w="0" w:type="auto"/>
-        <w:tblCellSpacing w:w="15" w:type="dxa"/>
-        <w:tblCellMar>
-          <w:top w:w="15" w:type="dxa"/>
-          <w:left w:w="15" w:type="dxa"/>
-          <w:bottom w:w="15" w:type="dxa"/>
-          <w:right w:w="15" w:type="dxa"/>
-        </w:tblCellMar>
-        <w:tblLook w:val="04A0" w:firstRow="1" w:lastRow="0" w:firstColumn="1" w:lastColumn="0" w:noHBand="0" w:noVBand="1"/>
-      </w:tblPr>
-      <w:tblGrid>
-        <w:gridCol w:w="3146"/>
-        <w:gridCol w:w="4418"/>
-      </w:tblGrid>
-      <w:tr>
-        <w:trPr>
-          <w:tblHeader/>
-          <w:tblCellSpacing w:w="15" w:type="dxa"/>
-        </w:trPr>
-        <w:tc>
-          <w:tcPr>
-            <w:tcW w:w="0" w:type="auto"/>
-            <w:vAlign w:val="center"/>
-            <w:hideMark/>
-          </w:tcPr>
-          <w:p>
-            <w:pPr>
-              <w:rPr>
-                <w:b/>
-                <w:bCs/>
-              </w:rPr>
-            </w:pPr>
-            <w:r>
-              <w:rPr>
-                <w:b/>
-                <w:bCs/>
-              </w:rPr>
-              <w:t>Drawback</w:t>
-            </w:r>
-          </w:p>
-        </w:tc>
-        <w:tc>
-          <w:tcPr>
-            <w:tcW w:w="0" w:type="auto"/>
-            <w:vAlign w:val="center"/>
-            <w:hideMark/>
-          </w:tcPr>
-          <w:p>
-            <w:pPr>
-              <w:rPr>
-                <w:b/>
-                <w:bCs/>
-              </w:rPr>
-            </w:pPr>
-            <w:r>
-              <w:rPr>
-                <w:b/>
-                <w:bCs/>
-              </w:rPr>
-              <w:t>Meaning in Simple Words</w:t>
-            </w:r>
-          </w:p>
-        </w:tc>
-      </w:tr>
-      <w:tr>
-        <w:trPr>
-          <w:tblCellSpacing w:w="15" w:type="dxa"/>
-        </w:trPr>
-        <w:tc>
-          <w:tcPr>
-            <w:tcW w:w="0" w:type="auto"/>
-            <w:vAlign w:val="center"/>
-            <w:hideMark/>
-          </w:tcPr>
-          <w:p>
-            <w:r>
-              <w:rPr>
-                <w:b/>
-                <w:bCs/>
-              </w:rPr>
-              <w:t>Sequential process</w:t>
-            </w:r>
-          </w:p>
-        </w:tc>
-        <w:tc>
-          <w:tcPr>
-            <w:tcW w:w="0" w:type="auto"/>
-            <w:vAlign w:val="center"/>
-            <w:hideMark/>
-          </w:tcPr>
-          <w:p>
-            <w:r>
-              <w:t>Once a phase is complete, you can’t go back.</w:t>
-            </w:r>
-          </w:p>
-        </w:tc>
-      </w:tr>
-      <w:tr>
-        <w:trPr>
-          <w:tblCellSpacing w:w="15" w:type="dxa"/>
-        </w:trPr>
-        <w:tc>
-          <w:tcPr>
-            <w:tcW w:w="0" w:type="auto"/>
-            <w:vAlign w:val="center"/>
-            <w:hideMark/>
-          </w:tcPr>
-          <w:p>
-            <w:r>
-              <w:rPr>
-                <w:b/>
-                <w:bCs/>
-              </w:rPr>
-              <w:t>No customer feedback during dev</w:t>
-            </w:r>
-          </w:p>
-        </w:tc>
-        <w:tc>
-          <w:tcPr>
-            <w:tcW w:w="0" w:type="auto"/>
-            <w:vAlign w:val="center"/>
-            <w:hideMark/>
-          </w:tcPr>
-          <w:p>
-            <w:r>
-              <w:t>You get feedback only at the end (after delivery).</w:t>
-            </w:r>
-          </w:p>
-        </w:tc>
-      </w:tr>
-      <w:tr>
-        <w:trPr>
-          <w:tblCellSpacing w:w="15" w:type="dxa"/>
-        </w:trPr>
-        <w:tc>
-          <w:tcPr>
-            <w:tcW w:w="0" w:type="auto"/>
-            <w:vAlign w:val="center"/>
-            <w:hideMark/>
-          </w:tcPr>
-          <w:p>
-            <w:r>
-              <w:rPr>
-                <w:b/>
-                <w:bCs/>
-              </w:rPr>
-              <w:t>Late testing</w:t>
-            </w:r>
-          </w:p>
-        </w:tc>
-        <w:tc>
-          <w:tcPr>
-            <w:tcW w:w="0" w:type="auto"/>
-            <w:vAlign w:val="center"/>
-            <w:hideMark/>
-          </w:tcPr>
-          <w:p>
-            <w:r>
-              <w:t>Testing is done at the end — hard to fix bugs.</w:t>
-            </w:r>
-          </w:p>
-        </w:tc>
-      </w:tr>
-      <w:tr>
-        <w:trPr>
-          <w:tblCellSpacing w:w="15" w:type="dxa"/>
-        </w:trPr>
-        <w:tc>
-          <w:tcPr>
-            <w:tcW w:w="0" w:type="auto"/>
-            <w:vAlign w:val="center"/>
-            <w:hideMark/>
-          </w:tcPr>
-          <w:p>
-            <w:r>
-              <w:rPr>
-                <w:b/>
-                <w:bCs/>
-              </w:rPr>
-              <w:t>Slow delivery</w:t>
-            </w:r>
-          </w:p>
-        </w:tc>
-        <w:tc>
-          <w:tcPr>
-            <w:tcW w:w="0" w:type="auto"/>
-            <w:vAlign w:val="center"/>
-            <w:hideMark/>
-          </w:tcPr>
-          <w:p>
-            <w:r>
-              <w:t>Final product is delivered only after all phases.</w:t>
-            </w:r>
-          </w:p>
-        </w:tc>
-      </w:tr>
-      <w:tr>
-        <w:trPr>
-          <w:tblCellSpacing w:w="15" w:type="dxa"/>
-        </w:trPr>
-        <w:tc>
-          <w:tcPr>
-            <w:tcW w:w="0" w:type="auto"/>
-            <w:vAlign w:val="center"/>
-            <w:hideMark/>
-          </w:tcPr>
-          <w:p>
-            <w:r>
-              <w:rPr>
-                <w:b/>
-                <w:bCs/>
-              </w:rPr>
-              <w:t>High risk of failure</w:t>
-            </w:r>
-          </w:p>
-        </w:tc>
-        <w:tc>
-          <w:tcPr>
-            <w:tcW w:w="0" w:type="auto"/>
-            <w:vAlign w:val="center"/>
-            <w:hideMark/>
-          </w:tcPr>
-          <w:p>
-            <w:r>
-              <w:t>If requirement changes mid-way, project can fail.</w:t>
-            </w:r>
-          </w:p>
-        </w:tc>
-      </w:tr>
-    </w:tbl>
-    <w:p>
-      <w:r>
-        <w:pict w14:anchorId="16D9BD30">
-          <v:rect id="_x0000_i1120" style="width:0;height:1.5pt" o:hralign="center" o:hrstd="t" o:hr="t" fillcolor="#a0a0a0" stroked="f"/>
-        </w:pict>
-      </w:r>
-    </w:p>
-    <w:p>
-      <w:pPr>
-        <w:rPr>
-          <w:b/>
-          <w:bCs/>
-        </w:rPr>
-      </w:pPr>
-      <w:r>
-        <w:rPr>
-          <w:rFonts w:ascii="Segoe UI Emoji" w:hAnsi="Segoe UI Emoji" w:cs="Segoe UI Emoji"/>
-          <w:b/>
-          <w:bCs/>
-        </w:rPr>
-        <w:t>✅</w:t>
-      </w:r>
-      <w:r>
-        <w:rPr>
-          <w:b/>
-          <w:bCs/>
-        </w:rPr>
-        <w:t xml:space="preserve"> Disadvantages of Agile Model</w:t>
-      </w:r>
-    </w:p>
-    <w:tbl>
-      <w:tblPr>
-        <w:tblW w:w="0" w:type="auto"/>
-        <w:tblCellSpacing w:w="15" w:type="dxa"/>
-        <w:tblCellMar>
-          <w:top w:w="15" w:type="dxa"/>
-          <w:left w:w="15" w:type="dxa"/>
-          <w:bottom w:w="15" w:type="dxa"/>
-          <w:right w:w="15" w:type="dxa"/>
-        </w:tblCellMar>
-        <w:tblLook w:val="04A0" w:firstRow="1" w:lastRow="0" w:firstColumn="1" w:lastColumn="0" w:noHBand="0" w:noVBand="1"/>
-      </w:tblPr>
-      <w:tblGrid>
-        <w:gridCol w:w="3096"/>
-        <w:gridCol w:w="4355"/>
-      </w:tblGrid>
-      <w:tr>
-        <w:trPr>
-          <w:tblHeader/>
-          <w:tblCellSpacing w:w="15" w:type="dxa"/>
-        </w:trPr>
-        <w:tc>
-          <w:tcPr>
-            <w:tcW w:w="0" w:type="auto"/>
-            <w:vAlign w:val="center"/>
-            <w:hideMark/>
-          </w:tcPr>
-          <w:p>
-            <w:pPr>
-              <w:rPr>
-                <w:b/>
-                <w:bCs/>
-              </w:rPr>
-            </w:pPr>
-            <w:r>
-              <w:rPr>
-                <w:b/>
-                <w:bCs/>
-              </w:rPr>
-              <w:t>Drawback</w:t>
-            </w:r>
-          </w:p>
-        </w:tc>
-        <w:tc>
-          <w:tcPr>
-            <w:tcW w:w="0" w:type="auto"/>
-            <w:vAlign w:val="center"/>
-            <w:hideMark/>
-          </w:tcPr>
-          <w:p>
-            <w:pPr>
-              <w:rPr>
-                <w:b/>
-                <w:bCs/>
-              </w:rPr>
-            </w:pPr>
-            <w:r>
-              <w:rPr>
-                <w:b/>
-                <w:bCs/>
-              </w:rPr>
-              <w:t>Meaning in Simple Words</w:t>
-            </w:r>
-          </w:p>
-        </w:tc>
-      </w:tr>
-      <w:tr>
-        <w:trPr>
-          <w:tblCellSpacing w:w="15" w:type="dxa"/>
-        </w:trPr>
-        <w:tc>
-          <w:tcPr>
-            <w:tcW w:w="0" w:type="auto"/>
-            <w:vAlign w:val="center"/>
-            <w:hideMark/>
-          </w:tcPr>
-          <w:p>
-            <w:r>
-              <w:rPr>
-                <w:b/>
-                <w:bCs/>
-              </w:rPr>
-              <w:t>Not suitable for all projects</w:t>
-            </w:r>
-          </w:p>
-        </w:tc>
-        <w:tc>
-          <w:tcPr>
-            <w:tcW w:w="0" w:type="auto"/>
-            <w:vAlign w:val="center"/>
-            <w:hideMark/>
-          </w:tcPr>
-          <w:p>
-            <w:r>
-              <w:t>Not good if scope is fixed and strict.</w:t>
-            </w:r>
-          </w:p>
-        </w:tc>
-      </w:tr>
-      <w:tr>
-        <w:trPr>
-          <w:tblCellSpacing w:w="15" w:type="dxa"/>
-        </w:trPr>
-        <w:tc>
-          <w:tcPr>
-            <w:tcW w:w="0" w:type="auto"/>
-            <w:vAlign w:val="center"/>
-            <w:hideMark/>
-          </w:tcPr>
-          <w:p>
-            <w:r>
-              <w:rPr>
-                <w:b/>
-                <w:bCs/>
-              </w:rPr>
-              <w:t>Too many meetings</w:t>
-            </w:r>
-          </w:p>
-        </w:tc>
-        <w:tc>
-          <w:tcPr>
-            <w:tcW w:w="0" w:type="auto"/>
-            <w:vAlign w:val="center"/>
-            <w:hideMark/>
-          </w:tcPr>
-          <w:p>
-            <w:r>
-              <w:t>Daily stand-ups, sprint planning, reviews, etc.</w:t>
-            </w:r>
-          </w:p>
-        </w:tc>
-      </w:tr>
-      <w:tr>
-        <w:trPr>
-          <w:tblCellSpacing w:w="15" w:type="dxa"/>
-        </w:trPr>
-        <w:tc>
-          <w:tcPr>
-            <w:tcW w:w="0" w:type="auto"/>
-            <w:vAlign w:val="center"/>
-            <w:hideMark/>
-          </w:tcPr>
-          <w:p>
-            <w:r>
-              <w:rPr>
-                <w:b/>
-                <w:bCs/>
-              </w:rPr>
-              <w:t>Requires active user involvement</w:t>
-            </w:r>
-          </w:p>
-        </w:tc>
-        <w:tc>
-          <w:tcPr>
-            <w:tcW w:w="0" w:type="auto"/>
-            <w:vAlign w:val="center"/>
-            <w:hideMark/>
-          </w:tcPr>
-          <w:p>
-            <w:r>
-              <w:t>If client is unavailable, progress slows down.</w:t>
-            </w:r>
-          </w:p>
-        </w:tc>
-      </w:tr>
-      <w:tr>
-        <w:trPr>
-          <w:tblCellSpacing w:w="15" w:type="dxa"/>
-        </w:trPr>
-        <w:tc>
-          <w:tcPr>
-            <w:tcW w:w="0" w:type="auto"/>
-            <w:vAlign w:val="center"/>
-            <w:hideMark/>
-          </w:tcPr>
-          <w:p>
-            <w:r>
-              <w:rPr>
-                <w:b/>
-                <w:bCs/>
-              </w:rPr>
-              <w:t>Documentation is less</w:t>
-            </w:r>
-          </w:p>
-        </w:tc>
-        <w:tc>
-          <w:tcPr>
-            <w:tcW w:w="0" w:type="auto"/>
-            <w:vAlign w:val="center"/>
-            <w:hideMark/>
-          </w:tcPr>
-          <w:p>
-            <w:r>
-              <w:t>Can cause confusion later if team changes.</w:t>
-            </w:r>
-          </w:p>
-        </w:tc>
-      </w:tr>
-      <w:tr>
-        <w:trPr>
-          <w:tblCellSpacing w:w="15" w:type="dxa"/>
-        </w:trPr>
-        <w:tc>
-          <w:tcPr>
-            <w:tcW w:w="0" w:type="auto"/>
-            <w:vAlign w:val="center"/>
-            <w:hideMark/>
-          </w:tcPr>
-          <w:p>
-            <w:r>
-              <w:rPr>
-                <w:b/>
-                <w:bCs/>
-              </w:rPr>
-              <w:t>Difficult for large teams</w:t>
-            </w:r>
-          </w:p>
-        </w:tc>
-        <w:tc>
-          <w:tcPr>
-            <w:tcW w:w="0" w:type="auto"/>
-            <w:vAlign w:val="center"/>
-            <w:hideMark/>
-          </w:tcPr>
-          <w:p>
-            <w:r>
-              <w:t>Coordination can become complex in big teams.</w:t>
-            </w:r>
-          </w:p>
-        </w:tc>
-      </w:tr>
-    </w:tbl>
-    <w:p>
-      <w:r>
-        <w:pict w14:anchorId="3A3B8632">
-          <v:rect id="_x0000_i1121" style="width:0;height:1.5pt" o:hralign="center" o:hrstd="t" o:hr="t" fillcolor="#a0a0a0" stroked="f"/>
-        </w:pict>
-      </w:r>
-    </w:p>
-    <w:p>
-      <w:pPr>
-        <w:rPr>
-          <w:rFonts w:ascii="Segoe UI Emoji" w:hAnsi="Segoe UI Emoji" w:cs="Segoe UI Emoji"/>
           <w:b/>
           <w:bCs/>
           <w:sz w:val="28"/>
           <w:szCs w:val="28"/>
         </w:rPr>
       </w:pPr>
-    </w:p>
-    <w:p>
-      <w:pPr>
+      <w:r>
         <w:rPr>
           <w:rFonts w:ascii="Segoe UI Emoji" w:hAnsi="Segoe UI Emoji" w:cs="Segoe UI Emoji"/>
           <w:b/>
@@ -5442,26 +4739,6 @@
           <w:sz w:val="28"/>
           <w:szCs w:val="28"/>
         </w:rPr>
-      </w:pPr>
-    </w:p>
-    <w:p>
-      <w:pPr>
-        <w:rPr>
-          <w:b/>
-          <w:bCs/>
-          <w:sz w:val="28"/>
-          <w:szCs w:val="28"/>
-        </w:rPr>
-      </w:pPr>
-      <w:r>
-        <w:rPr>
-          <w:rFonts w:ascii="Segoe UI Emoji" w:hAnsi="Segoe UI Emoji" w:cs="Segoe UI Emoji"/>
-          <w:b/>
-          <w:bCs/>
-          <w:sz w:val="28"/>
-          <w:szCs w:val="28"/>
-        </w:rPr>
-        <w:lastRenderedPageBreak/>
         <w:t>🔧</w:t>
       </w:r>
       <w:r>
@@ -5639,6 +4916,7 @@
                 <w:b/>
                 <w:bCs/>
               </w:rPr>
+              <w:lastRenderedPageBreak/>
               <w:t>Slow delivery</w:t>
             </w:r>
           </w:p>
@@ -5741,7 +5019,23 @@
                 <w:b/>
                 <w:bCs/>
               </w:rPr>
-              <w:t>Infrastructure as Code (IaC)</w:t>
+              <w:t>Infrastructure as Code (</w:t>
+            </w:r>
+            <w:proofErr w:type="spellStart"/>
+            <w:r>
+              <w:rPr>
+                <w:b/>
+                <w:bCs/>
+              </w:rPr>
+              <w:t>IaC</w:t>
+            </w:r>
+            <w:proofErr w:type="spellEnd"/>
+            <w:r>
+              <w:rPr>
+                <w:b/>
+                <w:bCs/>
+              </w:rPr>
+              <w:t>)</w:t>
             </w:r>
             <w:r>
               <w:t xml:space="preserve"> and version control help.</w:t>
@@ -5786,7 +5080,7 @@
     <w:p>
       <w:r>
         <w:pict w14:anchorId="18980901">
-          <v:rect id="_x0000_i1122" style="width:0;height:1.5pt" o:hralign="center" o:hrstd="t" o:hr="t" fillcolor="#a0a0a0" stroked="f"/>
+          <v:rect id="_x0000_i1057" style="width:0;height:1.5pt" o:hralign="center" o:hrstd="t" o:hr="t" fillcolor="#a0a0a0" stroked="f"/>
         </w:pict>
       </w:r>
     </w:p>
@@ -5815,7 +5109,15 @@
     </w:p>
     <w:p>
       <w:r>
-        <w:t>"Waterfall is too rigid, and Agile lacks automation. DevOps combines Agile’s speed with automation, early testing, and collaboration to solve their key drawbacks."</w:t>
+        <w:t xml:space="preserve">"Waterfall is too rigid, and Agile lacks automation. DevOps combines </w:t>
+      </w:r>
+      <w:proofErr w:type="spellStart"/>
+      <w:r>
+        <w:t>Agile’s</w:t>
+      </w:r>
+      <w:proofErr w:type="spellEnd"/>
+      <w:r>
+        <w:t xml:space="preserve"> speed with automation, early testing, and collaboration to solve their key drawbacks."</w:t>
       </w:r>
     </w:p>
     <w:p/>
@@ -6051,7 +5353,23 @@
           <w:b/>
           <w:bCs/>
         </w:rPr>
-        <w:t xml:space="preserve"> Why DevOps Came Into Picture</w:t>
+        <w:t xml:space="preserve"> Why DevOps Came </w:t>
+      </w:r>
+      <w:proofErr w:type="gramStart"/>
+      <w:r>
+        <w:rPr>
+          <w:b/>
+          <w:bCs/>
+        </w:rPr>
+        <w:t>Into</w:t>
+      </w:r>
+      <w:proofErr w:type="gramEnd"/>
+      <w:r>
+        <w:rPr>
+          <w:b/>
+          <w:bCs/>
+        </w:rPr>
+        <w:t xml:space="preserve"> Picture</w:t>
       </w:r>
     </w:p>
     <w:p>
@@ -6110,7 +5428,6 @@
         </w:numPr>
       </w:pPr>
       <w:r>
-        <w:lastRenderedPageBreak/>
         <w:t>Miscommunication</w:t>
       </w:r>
     </w:p>
@@ -6153,6 +5470,7 @@
           <w:b/>
           <w:bCs/>
         </w:rPr>
+        <w:lastRenderedPageBreak/>
         <w:t>DevOps solves this problem</w:t>
       </w:r>
       <w:r>
@@ -6392,9 +5710,6 @@
       </w:r>
     </w:p>
     <w:p>
-      <w:pPr>
-        <w:ind w:left="720"/>
-      </w:pPr>
       <w:r>
         <w:t xml:space="preserve">That change in mindset and teamwork = </w:t>
       </w:r>
@@ -6432,9 +5747,6 @@
       </w:r>
     </w:p>
     <w:p>
-      <w:pPr>
-        <w:ind w:left="720"/>
-      </w:pPr>
       <w:r>
         <w:pict w14:anchorId="4EF2CABE">
           <v:rect id="_x0000_i1061" style="width:0;height:1.5pt" o:hralign="center" o:hrstd="t" o:hr="t" fillcolor="#a0a0a0" stroked="f"/>
@@ -6443,7 +5755,6 @@
     </w:p>
     <w:p>
       <w:pPr>
-        <w:ind w:left="720"/>
         <w:rPr>
           <w:b/>
           <w:bCs/>
@@ -6466,9 +5777,6 @@
       </w:r>
     </w:p>
     <w:p>
-      <w:pPr>
-        <w:ind w:left="720"/>
-      </w:pPr>
       <w:r>
         <w:t xml:space="preserve">DevOps also includes many </w:t>
       </w:r>
@@ -6692,7 +6000,6 @@
               <w:rPr>
                 <w:rFonts w:ascii="Segoe UI Emoji" w:hAnsi="Segoe UI Emoji" w:cs="Segoe UI Emoji"/>
               </w:rPr>
-              <w:lastRenderedPageBreak/>
               <w:t>✅</w:t>
             </w:r>
             <w:r>
@@ -6736,9 +6043,6 @@
       </w:r>
     </w:p>
     <w:p>
-      <w:pPr>
-        <w:ind w:left="720" w:firstLine="720"/>
-      </w:pPr>
       <w:r>
         <w:pict w14:anchorId="5358BE9A">
           <v:rect id="_x0000_i1062" style="width:0;height:1.5pt" o:hralign="center" o:hrstd="t" o:hr="t" fillcolor="#a0a0a0" stroked="f"/>
@@ -6747,18 +6051,27 @@
     </w:p>
     <w:p>
       <w:pPr>
-        <w:ind w:left="720"/>
-        <w:rPr>
-          <w:b/>
-          <w:bCs/>
-        </w:rPr>
-      </w:pPr>
-      <w:r>
         <w:rPr>
           <w:rFonts w:ascii="Segoe UI Emoji" w:hAnsi="Segoe UI Emoji" w:cs="Segoe UI Emoji"/>
           <w:b/>
           <w:bCs/>
         </w:rPr>
+      </w:pPr>
+    </w:p>
+    <w:p>
+      <w:pPr>
+        <w:rPr>
+          <w:b/>
+          <w:bCs/>
+        </w:rPr>
+      </w:pPr>
+      <w:r>
+        <w:rPr>
+          <w:rFonts w:ascii="Segoe UI Emoji" w:hAnsi="Segoe UI Emoji" w:cs="Segoe UI Emoji"/>
+          <w:b/>
+          <w:bCs/>
+        </w:rPr>
+        <w:lastRenderedPageBreak/>
         <w:t>🟩</w:t>
       </w:r>
       <w:r>
@@ -7106,35 +6419,16 @@
     <w:p>
       <w:pPr>
         <w:rPr>
+          <w:b/>
+          <w:bCs/>
+        </w:rPr>
+      </w:pPr>
+      <w:r>
+        <w:rPr>
           <w:rFonts w:ascii="Segoe UI Emoji" w:hAnsi="Segoe UI Emoji" w:cs="Segoe UI Emoji"/>
           <w:b/>
           <w:bCs/>
         </w:rPr>
-      </w:pPr>
-    </w:p>
-    <w:p>
-      <w:pPr>
-        <w:rPr>
-          <w:rFonts w:ascii="Segoe UI Emoji" w:hAnsi="Segoe UI Emoji" w:cs="Segoe UI Emoji"/>
-          <w:b/>
-          <w:bCs/>
-        </w:rPr>
-      </w:pPr>
-    </w:p>
-    <w:p>
-      <w:pPr>
-        <w:rPr>
-          <w:b/>
-          <w:bCs/>
-        </w:rPr>
-      </w:pPr>
-      <w:r>
-        <w:rPr>
-          <w:rFonts w:ascii="Segoe UI Emoji" w:hAnsi="Segoe UI Emoji" w:cs="Segoe UI Emoji"/>
-          <w:b/>
-          <w:bCs/>
-        </w:rPr>
-        <w:lastRenderedPageBreak/>
         <w:t>⚙️</w:t>
       </w:r>
       <w:r>
@@ -7299,7 +6593,15 @@
               <w:t>✅</w:t>
             </w:r>
             <w:r>
-              <w:t xml:space="preserve"> IaC (Infrastructure as Code)</w:t>
+              <w:t xml:space="preserve"> </w:t>
+            </w:r>
+            <w:proofErr w:type="spellStart"/>
+            <w:r>
+              <w:t>IaC</w:t>
+            </w:r>
+            <w:proofErr w:type="spellEnd"/>
+            <w:r>
+              <w:t xml:space="preserve"> (Infrastructure as Code)</w:t>
             </w:r>
           </w:p>
         </w:tc>
@@ -7366,6 +6668,7 @@
               <w:rPr>
                 <w:rFonts w:ascii="Segoe UI Emoji" w:hAnsi="Segoe UI Emoji" w:cs="Segoe UI Emoji"/>
               </w:rPr>
+              <w:lastRenderedPageBreak/>
               <w:t>✅</w:t>
             </w:r>
             <w:r>
@@ -7600,8 +6903,13 @@
           </w:tcPr>
           <w:p>
             <w:r>
-              <w:t>Jenkins, GitLab CI, CircleCI</w:t>
-            </w:r>
+              <w:t xml:space="preserve">Jenkins, GitLab CI, </w:t>
+            </w:r>
+            <w:proofErr w:type="spellStart"/>
+            <w:r>
+              <w:t>CircleCI</w:t>
+            </w:r>
+            <w:proofErr w:type="spellEnd"/>
           </w:p>
         </w:tc>
       </w:tr>
@@ -8037,7 +7345,6 @@
               <w:rPr>
                 <w:rFonts w:ascii="Segoe UI Emoji" w:hAnsi="Segoe UI Emoji" w:cs="Segoe UI Emoji"/>
               </w:rPr>
-              <w:lastRenderedPageBreak/>
               <w:t>📈</w:t>
             </w:r>
             <w:r>
@@ -8205,6 +7512,7 @@
               <w:rPr>
                 <w:rFonts w:ascii="Segoe UI Emoji" w:hAnsi="Segoe UI Emoji" w:cs="Segoe UI Emoji"/>
               </w:rPr>
+              <w:lastRenderedPageBreak/>
               <w:t>🔐</w:t>
             </w:r>
             <w:r>
@@ -8299,6 +7607,49 @@
     <w:p>
       <w:r>
         <w:pict w14:anchorId="393A65EC">
+          <v:rect id="_x0000_i1068" style="width:0;height:1.5pt" o:hralign="center" o:hrstd="t" o:hr="t" fillcolor="#a0a0a0" stroked="f"/>
+        </w:pict>
+      </w:r>
+    </w:p>
+    <w:p>
+      <w:pPr>
+        <w:rPr>
+          <w:b/>
+          <w:bCs/>
+        </w:rPr>
+      </w:pPr>
+      <w:r>
+        <w:rPr>
+          <w:rFonts w:ascii="Segoe UI Emoji" w:hAnsi="Segoe UI Emoji" w:cs="Segoe UI Emoji"/>
+          <w:b/>
+          <w:bCs/>
+        </w:rPr>
+        <w:t>🟩</w:t>
+      </w:r>
+      <w:r>
+        <w:rPr>
+          <w:b/>
+          <w:bCs/>
+        </w:rPr>
+        <w:t xml:space="preserve"> Final Interview Answer (Simple &amp; Strong):</w:t>
+      </w:r>
+    </w:p>
+    <w:p>
+      <w:r>
+        <w:t>"DevOps is a culture and practice that connects development and operations teams to work together.</w:t>
+      </w:r>
+      <w:r>
+        <w:br/>
+        <w:t>It helps deliver software faster, with better quality, using automation and continuous integration/deployment.</w:t>
+      </w:r>
+      <w:r>
+        <w:br/>
+        <w:t>DevOps includes tools, processes, and collaboration to build, test, deploy, and monitor software efficiently."</w:t>
+      </w:r>
+    </w:p>
+    <w:p>
+      <w:r>
+        <w:pict w14:anchorId="4965F7E6">
           <v:rect id="_x0000_i1069" style="width:0;height:1.5pt" o:hralign="center" o:hrstd="t" o:hr="t" fillcolor="#a0a0a0" stroked="f"/>
         </w:pict>
       </w:r>
@@ -8306,62 +7657,20 @@
     <w:p>
       <w:pPr>
         <w:rPr>
-          <w:b/>
-          <w:bCs/>
-        </w:rPr>
-      </w:pPr>
-      <w:r>
-        <w:rPr>
           <w:rFonts w:ascii="Segoe UI Emoji" w:hAnsi="Segoe UI Emoji" w:cs="Segoe UI Emoji"/>
           <w:b/>
           <w:bCs/>
         </w:rPr>
-        <w:t>🟩</w:t>
-      </w:r>
-      <w:r>
-        <w:rPr>
-          <w:b/>
-          <w:bCs/>
-        </w:rPr>
-        <w:t xml:space="preserve"> Final Interview Answer (Simple &amp; Strong):</w:t>
-      </w:r>
-    </w:p>
-    <w:p>
-      <w:r>
-        <w:t>"DevOps is a culture and practice that connects development and operations teams to work together.</w:t>
-      </w:r>
-      <w:r>
-        <w:br/>
-        <w:t>It helps deliver software faster, with better quality, using automation and continuous integration/deployment.</w:t>
-      </w:r>
-      <w:r>
-        <w:br/>
-        <w:t>DevOps includes tools, processes, and collaboration to build, test, deploy, and monitor software efficiently."</w:t>
-      </w:r>
-    </w:p>
-    <w:p>
-      <w:r>
-        <w:pict w14:anchorId="4965F7E6">
-          <v:rect id="_x0000_i1072" style="width:0;height:1.5pt" o:hralign="center" o:hrstd="t" o:hr="t" fillcolor="#a0a0a0" stroked="f"/>
-        </w:pict>
-      </w:r>
-    </w:p>
-    <w:p>
-      <w:pPr>
-        <w:rPr>
-          <w:rFonts w:ascii="Segoe UI Emoji" w:hAnsi="Segoe UI Emoji" w:cs="Segoe UI Emoji"/>
-          <w:b/>
-          <w:bCs/>
-        </w:rPr>
-      </w:pPr>
-    </w:p>
-    <w:p>
-      <w:pPr>
-        <w:rPr>
-          <w:b/>
-          <w:bCs/>
-        </w:rPr>
-      </w:pPr>
+      </w:pPr>
+    </w:p>
+    <w:p>
+      <w:pPr>
+        <w:rPr>
+          <w:b/>
+          <w:bCs/>
+        </w:rPr>
+      </w:pPr>
+      <w:proofErr w:type="gramStart"/>
       <w:r>
         <w:rPr>
           <w:rFonts w:ascii="Segoe UI Emoji" w:hAnsi="Segoe UI Emoji" w:cs="Segoe UI Emoji"/>
@@ -8384,17 +7693,49 @@
           <w:sz w:val="28"/>
           <w:szCs w:val="28"/>
         </w:rPr>
-        <w:t xml:space="preserve"> What is DevSecOps? (Security in DevOps)</w:t>
-      </w:r>
-    </w:p>
-    <w:p>
-      <w:r>
-        <w:rPr>
-          <w:b/>
-          <w:bCs/>
+        <w:t xml:space="preserve"> What</w:t>
+      </w:r>
+      <w:proofErr w:type="gramEnd"/>
+      <w:r>
+        <w:rPr>
+          <w:b/>
+          <w:bCs/>
+          <w:sz w:val="28"/>
+          <w:szCs w:val="28"/>
+        </w:rPr>
+        <w:t xml:space="preserve"> is </w:t>
+      </w:r>
+      <w:proofErr w:type="spellStart"/>
+      <w:r>
+        <w:rPr>
+          <w:b/>
+          <w:bCs/>
+          <w:sz w:val="28"/>
+          <w:szCs w:val="28"/>
         </w:rPr>
         <w:t>DevSecOps</w:t>
       </w:r>
+      <w:proofErr w:type="spellEnd"/>
+      <w:r>
+        <w:rPr>
+          <w:b/>
+          <w:bCs/>
+          <w:sz w:val="28"/>
+          <w:szCs w:val="28"/>
+        </w:rPr>
+        <w:t>? (Security in DevOps)</w:t>
+      </w:r>
+    </w:p>
+    <w:p>
+      <w:proofErr w:type="spellStart"/>
+      <w:r>
+        <w:rPr>
+          <w:b/>
+          <w:bCs/>
+        </w:rPr>
+        <w:t>DevSecOps</w:t>
+      </w:r>
+      <w:proofErr w:type="spellEnd"/>
       <w:r>
         <w:t xml:space="preserve"> means </w:t>
       </w:r>
@@ -8434,8 +7775,17 @@
           <w:b/>
           <w:bCs/>
         </w:rPr>
-        <w:t xml:space="preserve"> stagex</w:t>
-      </w:r>
+        <w:t xml:space="preserve"> </w:t>
+      </w:r>
+      <w:proofErr w:type="spellStart"/>
+      <w:r>
+        <w:rPr>
+          <w:b/>
+          <w:bCs/>
+        </w:rPr>
+        <w:t>stagex</w:t>
+      </w:r>
+      <w:proofErr w:type="spellEnd"/>
       <w:r>
         <w:t>.</w:t>
       </w:r>
@@ -8459,6 +7809,7 @@
       <w:r>
         <w:t xml:space="preserve">In </w:t>
       </w:r>
+      <w:proofErr w:type="spellStart"/>
       <w:r>
         <w:rPr>
           <w:b/>
@@ -8466,6 +7817,7 @@
         </w:rPr>
         <w:t>DevSecOps</w:t>
       </w:r>
+      <w:proofErr w:type="spellEnd"/>
       <w:r>
         <w:t>, we:</w:t>
       </w:r>
@@ -8533,7 +7885,7 @@
     <w:p>
       <w:r>
         <w:pict w14:anchorId="67E3FEC1">
-          <v:rect id="_x0000_i1073" style="width:0;height:1.5pt" o:hralign="center" o:hrstd="t" o:hr="t" fillcolor="#a0a0a0" stroked="f"/>
+          <v:rect id="_x0000_i1070" style="width:0;height:1.5pt" o:hralign="center" o:hrstd="t" o:hr="t" fillcolor="#a0a0a0" stroked="f"/>
         </w:pict>
       </w:r>
     </w:p>
@@ -8557,7 +7909,23 @@
           <w:b/>
           <w:bCs/>
         </w:rPr>
-        <w:t xml:space="preserve"> DevSecOps Flow (with Security Integrated):</w:t>
+        <w:t xml:space="preserve"> </w:t>
+      </w:r>
+      <w:proofErr w:type="spellStart"/>
+      <w:r>
+        <w:rPr>
+          <w:b/>
+          <w:bCs/>
+        </w:rPr>
+        <w:t>DevSecOps</w:t>
+      </w:r>
+      <w:proofErr w:type="spellEnd"/>
+      <w:r>
+        <w:rPr>
+          <w:b/>
+          <w:bCs/>
+        </w:rPr>
+        <w:t xml:space="preserve"> Flow (with Security Integrated):</w:t>
       </w:r>
     </w:p>
     <w:p>
@@ -8747,75 +8115,138 @@
         <w:t xml:space="preserve">(Code     </w:t>
       </w:r>
       <w:r>
+        <w:t xml:space="preserve">        </w:t>
+      </w:r>
+      <w:proofErr w:type="gramStart"/>
+      <w:r>
+        <w:t xml:space="preserve">  </w:t>
+      </w:r>
+      <w:r>
+        <w:t xml:space="preserve"> (</w:t>
+      </w:r>
+      <w:proofErr w:type="gramEnd"/>
+      <w:r>
+        <w:t>Dependency</w:t>
+      </w:r>
+      <w:r>
+        <w:t xml:space="preserve">           </w:t>
+      </w:r>
+      <w:proofErr w:type="gramStart"/>
+      <w:r>
+        <w:t xml:space="preserve">  </w:t>
+      </w:r>
+      <w:r>
+        <w:t xml:space="preserve"> (</w:t>
+      </w:r>
+      <w:proofErr w:type="gramEnd"/>
+      <w:r>
+        <w:t>Security</w:t>
+      </w:r>
+      <w:r>
+        <w:t xml:space="preserve">      </w:t>
+      </w:r>
+      <w:proofErr w:type="gramStart"/>
+      <w:r>
+        <w:t xml:space="preserve">  </w:t>
+      </w:r>
+      <w:r>
+        <w:t xml:space="preserve"> (</w:t>
+      </w:r>
+      <w:proofErr w:type="gramEnd"/>
+      <w:r>
+        <w:t xml:space="preserve">Access </w:t>
+      </w:r>
+      <w:r>
+        <w:t xml:space="preserve">         </w:t>
+      </w:r>
+      <w:proofErr w:type="gramStart"/>
+      <w:r>
+        <w:t xml:space="preserve">  </w:t>
+      </w:r>
+      <w:r>
+        <w:t xml:space="preserve"> (WAF,  </w:t>
+      </w:r>
+      <w:r>
+        <w:t xml:space="preserve"> </w:t>
+      </w:r>
+      <w:proofErr w:type="gramEnd"/>
+      <w:r>
         <w:t xml:space="preserve">          </w:t>
       </w:r>
-      <w:r>
-        <w:t xml:space="preserve"> (Dependency</w:t>
-      </w:r>
-      <w:r>
-        <w:t xml:space="preserve">             </w:t>
-      </w:r>
-      <w:r>
-        <w:t xml:space="preserve"> (Security</w:t>
-      </w:r>
-      <w:r>
-        <w:t xml:space="preserve">        </w:t>
-      </w:r>
-      <w:r>
-        <w:t xml:space="preserve"> (Access </w:t>
-      </w:r>
+      <w:proofErr w:type="gramStart"/>
+      <w:r>
+        <w:t xml:space="preserve">  </w:t>
+      </w:r>
+      <w:r>
+        <w:t xml:space="preserve"> (</w:t>
+      </w:r>
+      <w:proofErr w:type="gramEnd"/>
+      <w:r>
+        <w:t>Audit</w:t>
+      </w:r>
+    </w:p>
+    <w:p>
+      <w:proofErr w:type="spellStart"/>
+      <w:proofErr w:type="gramStart"/>
+      <w:r>
+        <w:t>Modeling</w:t>
+      </w:r>
+      <w:proofErr w:type="spellEnd"/>
+      <w:r>
+        <w:t xml:space="preserve">)  </w:t>
+      </w:r>
+      <w:r>
+        <w:t xml:space="preserve"> </w:t>
+      </w:r>
+      <w:proofErr w:type="gramEnd"/>
       <w:r>
         <w:t xml:space="preserve">           </w:t>
       </w:r>
-      <w:r>
-        <w:t xml:space="preserve"> (WAF,  </w:t>
-      </w:r>
+      <w:proofErr w:type="gramStart"/>
+      <w:r>
+        <w:t xml:space="preserve">Scanning)   </w:t>
+      </w:r>
+      <w:proofErr w:type="gramEnd"/>
       <w:r>
         <w:t xml:space="preserve">           </w:t>
       </w:r>
+      <w:proofErr w:type="gramStart"/>
+      <w:r>
+        <w:t xml:space="preserve">Scanning)   </w:t>
+      </w:r>
+      <w:proofErr w:type="gramEnd"/>
+      <w:r>
+        <w:t xml:space="preserve">              </w:t>
+      </w:r>
+      <w:proofErr w:type="gramStart"/>
+      <w:r>
+        <w:t xml:space="preserve">Tests)   </w:t>
+      </w:r>
+      <w:proofErr w:type="gramEnd"/>
+      <w:r>
+        <w:t xml:space="preserve">          </w:t>
+      </w:r>
+      <w:proofErr w:type="gramStart"/>
+      <w:r>
+        <w:t xml:space="preserve">Control) </w:t>
+      </w:r>
       <w:r>
         <w:t xml:space="preserve">  </w:t>
       </w:r>
-      <w:r>
-        <w:t xml:space="preserve"> (Audit</w:t>
-      </w:r>
-    </w:p>
-    <w:p>
-      <w:r>
-        <w:t xml:space="preserve">Modeling)  </w:t>
-      </w:r>
-      <w:r>
-        <w:t xml:space="preserve">            </w:t>
-      </w:r>
-      <w:r>
-        <w:t xml:space="preserve">Scanning)   </w:t>
-      </w:r>
-      <w:r>
-        <w:t xml:space="preserve">           </w:t>
-      </w:r>
-      <w:r>
-        <w:t xml:space="preserve">Scanning)   </w:t>
-      </w:r>
-      <w:r>
-        <w:t xml:space="preserve">              </w:t>
-      </w:r>
-      <w:r>
-        <w:t xml:space="preserve">Tests)   </w:t>
-      </w:r>
-      <w:r>
-        <w:t xml:space="preserve">          </w:t>
-      </w:r>
-      <w:r>
-        <w:t xml:space="preserve">Control) </w:t>
-      </w:r>
-      <w:r>
-        <w:t xml:space="preserve">           </w:t>
-      </w:r>
+      <w:proofErr w:type="gramEnd"/>
+      <w:r>
+        <w:t xml:space="preserve">         </w:t>
+      </w:r>
+      <w:proofErr w:type="gramStart"/>
       <w:r>
         <w:t>Firewalls)</w:t>
       </w:r>
       <w:r>
-        <w:t xml:space="preserve">         </w:t>
+        <w:t xml:space="preserve">   </w:t>
+      </w:r>
+      <w:proofErr w:type="gramEnd"/>
+      <w:r>
+        <w:t xml:space="preserve">      </w:t>
       </w:r>
       <w:r>
         <w:t xml:space="preserve"> </w:t>
@@ -8829,9 +8260,8 @@
     </w:p>
     <w:p>
       <w:r>
-        <w:lastRenderedPageBreak/>
         <w:pict w14:anchorId="30B127E7">
-          <v:rect id="_x0000_i1074" style="width:0;height:1.5pt" o:hralign="center" o:hrstd="t" o:hr="t" fillcolor="#a0a0a0" stroked="f"/>
+          <v:rect id="_x0000_i1071" style="width:0;height:1.5pt" o:hralign="center" o:hrstd="t" o:hr="t" fillcolor="#a0a0a0" stroked="f"/>
         </w:pict>
       </w:r>
     </w:p>
@@ -8855,7 +8285,23 @@
           <w:b/>
           <w:bCs/>
         </w:rPr>
-        <w:t xml:space="preserve"> DevSecOps Tools (Few Examples):</w:t>
+        <w:t xml:space="preserve"> </w:t>
+      </w:r>
+      <w:proofErr w:type="spellStart"/>
+      <w:r>
+        <w:rPr>
+          <w:b/>
+          <w:bCs/>
+        </w:rPr>
+        <w:t>DevSecOps</w:t>
+      </w:r>
+      <w:proofErr w:type="spellEnd"/>
+      <w:r>
+        <w:rPr>
+          <w:b/>
+          <w:bCs/>
+        </w:rPr>
+        <w:t xml:space="preserve"> Tools (Few Examples):</w:t>
       </w:r>
     </w:p>
     <w:tbl>
@@ -8948,8 +8394,13 @@
           </w:tcPr>
           <w:p>
             <w:r>
-              <w:t>SonarQube, Checkmarx</w:t>
-            </w:r>
+              <w:t xml:space="preserve">SonarQube, </w:t>
+            </w:r>
+            <w:proofErr w:type="spellStart"/>
+            <w:r>
+              <w:t>Checkmarx</w:t>
+            </w:r>
+            <w:proofErr w:type="spellEnd"/>
           </w:p>
         </w:tc>
       </w:tr>
@@ -8976,8 +8427,13 @@
             <w:hideMark/>
           </w:tcPr>
           <w:p>
-            <w:r>
-              <w:t>Snyk, OWASP Dependency-Check</w:t>
+            <w:proofErr w:type="spellStart"/>
+            <w:r>
+              <w:t>Snyk</w:t>
+            </w:r>
+            <w:proofErr w:type="spellEnd"/>
+            <w:r>
+              <w:t>, OWASP Dependency-Check</w:t>
             </w:r>
           </w:p>
         </w:tc>
@@ -8994,6 +8450,7 @@
           </w:tcPr>
           <w:p>
             <w:r>
+              <w:lastRenderedPageBreak/>
               <w:t>Security Tests</w:t>
             </w:r>
           </w:p>
@@ -9034,8 +8491,13 @@
             <w:hideMark/>
           </w:tcPr>
           <w:p>
-            <w:r>
-              <w:t>Trivy, Aqua Security</w:t>
+            <w:proofErr w:type="spellStart"/>
+            <w:r>
+              <w:t>Trivy</w:t>
+            </w:r>
+            <w:proofErr w:type="spellEnd"/>
+            <w:r>
+              <w:t>, Aqua Security</w:t>
             </w:r>
           </w:p>
         </w:tc>
@@ -9063,8 +8525,13 @@
             <w:hideMark/>
           </w:tcPr>
           <w:p>
-            <w:r>
-              <w:t>HashiCorp Vault, AWS IAM</w:t>
+            <w:proofErr w:type="spellStart"/>
+            <w:r>
+              <w:t>HashiCorp</w:t>
+            </w:r>
+            <w:proofErr w:type="spellEnd"/>
+            <w:r>
+              <w:t xml:space="preserve"> Vault, AWS IAM</w:t>
             </w:r>
           </w:p>
         </w:tc>
@@ -9073,7 +8540,7 @@
     <w:p>
       <w:r>
         <w:pict w14:anchorId="17549114">
-          <v:rect id="_x0000_i1075" style="width:0;height:1.5pt" o:hralign="center" o:hrstd="t" o:hr="t" fillcolor="#a0a0a0" stroked="f"/>
+          <v:rect id="_x0000_i1072" style="width:0;height:1.5pt" o:hralign="center" o:hrstd="t" o:hr="t" fillcolor="#a0a0a0" stroked="f"/>
         </w:pict>
       </w:r>
     </w:p>
@@ -9102,7 +8569,15 @@
     </w:p>
     <w:p>
       <w:r>
-        <w:t xml:space="preserve">"DevSecOps means adding </w:t>
+        <w:t>"</w:t>
+      </w:r>
+      <w:proofErr w:type="spellStart"/>
+      <w:r>
+        <w:t>DevSecOps</w:t>
+      </w:r>
+      <w:proofErr w:type="spellEnd"/>
+      <w:r>
+        <w:t xml:space="preserve"> means adding </w:t>
       </w:r>
       <w:r>
         <w:rPr>
@@ -9146,6 +8621,476 @@
     <w:p>
       <w:r>
         <w:pict w14:anchorId="6E4AC0B7">
+          <v:rect id="_x0000_i1073" style="width:0;height:1.5pt" o:hralign="center" o:hrstd="t" o:hr="t" fillcolor="#a0a0a0" stroked="f"/>
+        </w:pict>
+      </w:r>
+    </w:p>
+    <w:p>
+      <w:pPr>
+        <w:rPr>
+          <w:rFonts w:ascii="Segoe UI Emoji" w:hAnsi="Segoe UI Emoji" w:cs="Segoe UI Emoji"/>
+          <w:b/>
+          <w:bCs/>
+          <w:sz w:val="28"/>
+          <w:szCs w:val="28"/>
+        </w:rPr>
+      </w:pPr>
+    </w:p>
+    <w:p>
+      <w:pPr>
+        <w:rPr>
+          <w:b/>
+          <w:bCs/>
+          <w:sz w:val="28"/>
+          <w:szCs w:val="28"/>
+        </w:rPr>
+      </w:pPr>
+      <w:r>
+        <w:rPr>
+          <w:rFonts w:ascii="Segoe UI Emoji" w:hAnsi="Segoe UI Emoji" w:cs="Segoe UI Emoji"/>
+          <w:b/>
+          <w:bCs/>
+          <w:sz w:val="28"/>
+          <w:szCs w:val="28"/>
+        </w:rPr>
+        <w:t>✅</w:t>
+      </w:r>
+      <w:r>
+        <w:rPr>
+          <w:b/>
+          <w:bCs/>
+          <w:sz w:val="28"/>
+          <w:szCs w:val="28"/>
+        </w:rPr>
+        <w:t xml:space="preserve"> </w:t>
+      </w:r>
+      <w:proofErr w:type="spellStart"/>
+      <w:r>
+        <w:rPr>
+          <w:b/>
+          <w:bCs/>
+          <w:sz w:val="28"/>
+          <w:szCs w:val="28"/>
+        </w:rPr>
+        <w:t>DevSecOps</w:t>
+      </w:r>
+      <w:proofErr w:type="spellEnd"/>
+      <w:r>
+        <w:rPr>
+          <w:b/>
+          <w:bCs/>
+          <w:sz w:val="28"/>
+          <w:szCs w:val="28"/>
+        </w:rPr>
+        <w:t xml:space="preserve"> Lifecycle – Full Detailed Explanation</w:t>
+      </w:r>
+    </w:p>
+    <w:p>
+      <w:pPr>
+        <w:rPr>
+          <w:b/>
+          <w:bCs/>
+        </w:rPr>
+      </w:pPr>
+      <w:r>
+        <w:rPr>
+          <w:b/>
+          <w:bCs/>
+        </w:rPr>
+        <w:t xml:space="preserve">1. Plan </w:t>
+      </w:r>
+      <w:r>
+        <w:rPr>
+          <w:rFonts w:ascii="Segoe UI Emoji" w:hAnsi="Segoe UI Emoji" w:cs="Segoe UI Emoji"/>
+          <w:b/>
+          <w:bCs/>
+        </w:rPr>
+        <w:t>🧠</w:t>
+      </w:r>
+    </w:p>
+    <w:p>
+      <w:pPr>
+        <w:numPr>
+          <w:ilvl w:val="0"/>
+          <w:numId w:val="30"/>
+        </w:numPr>
+      </w:pPr>
+      <w:r>
+        <w:rPr>
+          <w:b/>
+          <w:bCs/>
+        </w:rPr>
+        <w:t>What happens?</w:t>
+      </w:r>
+      <w:r>
+        <w:br/>
+        <w:t>Define project scope, security requirements, threat models, and compliance standards.</w:t>
+      </w:r>
+    </w:p>
+    <w:p>
+      <w:pPr>
+        <w:numPr>
+          <w:ilvl w:val="0"/>
+          <w:numId w:val="30"/>
+        </w:numPr>
+      </w:pPr>
+      <w:r>
+        <w:rPr>
+          <w:b/>
+          <w:bCs/>
+        </w:rPr>
+        <w:t>Security Activities:</w:t>
+      </w:r>
+    </w:p>
+    <w:p>
+      <w:pPr>
+        <w:numPr>
+          <w:ilvl w:val="1"/>
+          <w:numId w:val="30"/>
+        </w:numPr>
+      </w:pPr>
+      <w:r>
+        <w:t>Risk assessment</w:t>
+      </w:r>
+    </w:p>
+    <w:p>
+      <w:pPr>
+        <w:numPr>
+          <w:ilvl w:val="1"/>
+          <w:numId w:val="30"/>
+        </w:numPr>
+      </w:pPr>
+      <w:r>
+        <w:t xml:space="preserve">Threat </w:t>
+      </w:r>
+      <w:proofErr w:type="spellStart"/>
+      <w:r>
+        <w:t>modeling</w:t>
+      </w:r>
+      <w:proofErr w:type="spellEnd"/>
+    </w:p>
+    <w:p>
+      <w:pPr>
+        <w:numPr>
+          <w:ilvl w:val="1"/>
+          <w:numId w:val="30"/>
+        </w:numPr>
+      </w:pPr>
+      <w:r>
+        <w:t>Define security policies</w:t>
+      </w:r>
+    </w:p>
+    <w:p>
+      <w:pPr>
+        <w:numPr>
+          <w:ilvl w:val="0"/>
+          <w:numId w:val="30"/>
+        </w:numPr>
+      </w:pPr>
+      <w:r>
+        <w:rPr>
+          <w:b/>
+          <w:bCs/>
+        </w:rPr>
+        <w:t>Tools:</w:t>
+      </w:r>
+    </w:p>
+    <w:p>
+      <w:pPr>
+        <w:numPr>
+          <w:ilvl w:val="1"/>
+          <w:numId w:val="30"/>
+        </w:numPr>
+      </w:pPr>
+      <w:r>
+        <w:rPr>
+          <w:b/>
+          <w:bCs/>
+        </w:rPr>
+        <w:t>OWASP Threat Dragon</w:t>
+      </w:r>
+      <w:r>
+        <w:t xml:space="preserve"> (Threat </w:t>
+      </w:r>
+      <w:proofErr w:type="spellStart"/>
+      <w:r>
+        <w:t>modeling</w:t>
+      </w:r>
+      <w:proofErr w:type="spellEnd"/>
+      <w:r>
+        <w:t>)</w:t>
+      </w:r>
+    </w:p>
+    <w:p>
+      <w:pPr>
+        <w:numPr>
+          <w:ilvl w:val="1"/>
+          <w:numId w:val="30"/>
+        </w:numPr>
+      </w:pPr>
+      <w:r>
+        <w:rPr>
+          <w:b/>
+          <w:bCs/>
+        </w:rPr>
+        <w:t>Jira</w:t>
+      </w:r>
+      <w:r>
+        <w:t xml:space="preserve">, </w:t>
+      </w:r>
+      <w:r>
+        <w:rPr>
+          <w:b/>
+          <w:bCs/>
+        </w:rPr>
+        <w:t>Confluence</w:t>
+      </w:r>
+      <w:r>
+        <w:t xml:space="preserve"> (Track security requirements)</w:t>
+      </w:r>
+    </w:p>
+    <w:p>
+      <w:pPr>
+        <w:numPr>
+          <w:ilvl w:val="1"/>
+          <w:numId w:val="30"/>
+        </w:numPr>
+      </w:pPr>
+      <w:r>
+        <w:rPr>
+          <w:b/>
+          <w:bCs/>
+        </w:rPr>
+        <w:t xml:space="preserve">Microsoft Threat </w:t>
+      </w:r>
+      <w:proofErr w:type="spellStart"/>
+      <w:r>
+        <w:rPr>
+          <w:b/>
+          <w:bCs/>
+        </w:rPr>
+        <w:t>Modeling</w:t>
+      </w:r>
+      <w:proofErr w:type="spellEnd"/>
+      <w:r>
+        <w:rPr>
+          <w:b/>
+          <w:bCs/>
+        </w:rPr>
+        <w:t xml:space="preserve"> Tool</w:t>
+      </w:r>
+    </w:p>
+    <w:p>
+      <w:r>
+        <w:pict w14:anchorId="6639DF21">
+          <v:rect id="_x0000_i1076" style="width:0;height:1.5pt" o:hralign="center" o:hrstd="t" o:hr="t" fillcolor="#a0a0a0" stroked="f"/>
+        </w:pict>
+      </w:r>
+    </w:p>
+    <w:p>
+      <w:pPr>
+        <w:rPr>
+          <w:b/>
+          <w:bCs/>
+        </w:rPr>
+      </w:pPr>
+      <w:r>
+        <w:rPr>
+          <w:b/>
+          <w:bCs/>
+        </w:rPr>
+        <w:t xml:space="preserve">2. Develop </w:t>
+      </w:r>
+      <w:r>
+        <w:rPr>
+          <w:rFonts w:ascii="Segoe UI Emoji" w:hAnsi="Segoe UI Emoji" w:cs="Segoe UI Emoji"/>
+          <w:b/>
+          <w:bCs/>
+        </w:rPr>
+        <w:t>💻</w:t>
+      </w:r>
+    </w:p>
+    <w:p>
+      <w:pPr>
+        <w:numPr>
+          <w:ilvl w:val="0"/>
+          <w:numId w:val="31"/>
+        </w:numPr>
+      </w:pPr>
+      <w:r>
+        <w:rPr>
+          <w:b/>
+          <w:bCs/>
+        </w:rPr>
+        <w:t>What happens?</w:t>
+      </w:r>
+      <w:r>
+        <w:br/>
+        <w:t>Developers write code with built-in secure practices.</w:t>
+      </w:r>
+    </w:p>
+    <w:p>
+      <w:pPr>
+        <w:numPr>
+          <w:ilvl w:val="0"/>
+          <w:numId w:val="31"/>
+        </w:numPr>
+      </w:pPr>
+      <w:r>
+        <w:rPr>
+          <w:b/>
+          <w:bCs/>
+        </w:rPr>
+        <w:t>Security Activities:</w:t>
+      </w:r>
+    </w:p>
+    <w:p>
+      <w:pPr>
+        <w:numPr>
+          <w:ilvl w:val="1"/>
+          <w:numId w:val="31"/>
+        </w:numPr>
+      </w:pPr>
+      <w:r>
+        <w:t>Secure coding standards</w:t>
+      </w:r>
+    </w:p>
+    <w:p>
+      <w:pPr>
+        <w:numPr>
+          <w:ilvl w:val="1"/>
+          <w:numId w:val="31"/>
+        </w:numPr>
+      </w:pPr>
+      <w:r>
+        <w:t>Secret scanning (API keys, tokens)</w:t>
+      </w:r>
+    </w:p>
+    <w:p>
+      <w:pPr>
+        <w:numPr>
+          <w:ilvl w:val="1"/>
+          <w:numId w:val="31"/>
+        </w:numPr>
+      </w:pPr>
+      <w:r>
+        <w:t>Code analysis (for vulnerabilities)</w:t>
+      </w:r>
+    </w:p>
+    <w:p>
+      <w:pPr>
+        <w:numPr>
+          <w:ilvl w:val="0"/>
+          <w:numId w:val="31"/>
+        </w:numPr>
+      </w:pPr>
+      <w:r>
+        <w:rPr>
+          <w:b/>
+          <w:bCs/>
+        </w:rPr>
+        <w:lastRenderedPageBreak/>
+        <w:t>Tools:</w:t>
+      </w:r>
+    </w:p>
+    <w:p>
+      <w:pPr>
+        <w:numPr>
+          <w:ilvl w:val="1"/>
+          <w:numId w:val="31"/>
+        </w:numPr>
+      </w:pPr>
+      <w:r>
+        <w:rPr>
+          <w:b/>
+          <w:bCs/>
+        </w:rPr>
+        <w:t>Git</w:t>
+      </w:r>
+      <w:r>
+        <w:t xml:space="preserve">, </w:t>
+      </w:r>
+      <w:r>
+        <w:rPr>
+          <w:b/>
+          <w:bCs/>
+        </w:rPr>
+        <w:t>GitHub</w:t>
+      </w:r>
+      <w:r>
+        <w:t xml:space="preserve">, </w:t>
+      </w:r>
+      <w:r>
+        <w:rPr>
+          <w:b/>
+          <w:bCs/>
+        </w:rPr>
+        <w:t>GitLab</w:t>
+      </w:r>
+    </w:p>
+    <w:p>
+      <w:pPr>
+        <w:numPr>
+          <w:ilvl w:val="1"/>
+          <w:numId w:val="31"/>
+        </w:numPr>
+      </w:pPr>
+      <w:r>
+        <w:rPr>
+          <w:b/>
+          <w:bCs/>
+        </w:rPr>
+        <w:t>Git Secrets</w:t>
+      </w:r>
+      <w:r>
+        <w:t xml:space="preserve">, </w:t>
+      </w:r>
+      <w:proofErr w:type="spellStart"/>
+      <w:r>
+        <w:rPr>
+          <w:b/>
+          <w:bCs/>
+        </w:rPr>
+        <w:t>Gitleaks</w:t>
+      </w:r>
+      <w:proofErr w:type="spellEnd"/>
+      <w:r>
+        <w:t xml:space="preserve"> (Find passwords or secrets)</w:t>
+      </w:r>
+    </w:p>
+    <w:p>
+      <w:pPr>
+        <w:numPr>
+          <w:ilvl w:val="1"/>
+          <w:numId w:val="31"/>
+        </w:numPr>
+      </w:pPr>
+      <w:proofErr w:type="spellStart"/>
+      <w:r>
+        <w:rPr>
+          <w:b/>
+          <w:bCs/>
+        </w:rPr>
+        <w:t>Semgrep</w:t>
+      </w:r>
+      <w:proofErr w:type="spellEnd"/>
+      <w:r>
+        <w:t xml:space="preserve">, </w:t>
+      </w:r>
+      <w:r>
+        <w:rPr>
+          <w:b/>
+          <w:bCs/>
+        </w:rPr>
+        <w:t>SonarQube</w:t>
+      </w:r>
+      <w:r>
+        <w:t xml:space="preserve"> (Static Code Analysis)</w:t>
+      </w:r>
+    </w:p>
+    <w:p>
+      <w:r>
+        <w:pict w14:anchorId="5531EF32">
           <v:rect id="_x0000_i1077" style="width:0;height:1.5pt" o:hralign="center" o:hrstd="t" o:hr="t" fillcolor="#a0a0a0" stroked="f"/>
         </w:pict>
       </w:r>
@@ -9153,133 +9098,196 @@
     <w:p>
       <w:pPr>
         <w:rPr>
+          <w:b/>
+          <w:bCs/>
+        </w:rPr>
+      </w:pPr>
+      <w:r>
+        <w:rPr>
+          <w:b/>
+          <w:bCs/>
+        </w:rPr>
+        <w:t xml:space="preserve">3. Build </w:t>
+      </w:r>
+      <w:r>
+        <w:rPr>
           <w:rFonts w:ascii="Segoe UI Emoji" w:hAnsi="Segoe UI Emoji" w:cs="Segoe UI Emoji"/>
           <w:b/>
           <w:bCs/>
-          <w:sz w:val="28"/>
-          <w:szCs w:val="28"/>
-        </w:rPr>
-      </w:pPr>
-    </w:p>
-    <w:p>
-      <w:pPr>
-        <w:rPr>
-          <w:b/>
-          <w:bCs/>
-          <w:sz w:val="28"/>
-          <w:szCs w:val="28"/>
-        </w:rPr>
-      </w:pPr>
-      <w:r>
-        <w:rPr>
-          <w:rFonts w:ascii="Segoe UI Emoji" w:hAnsi="Segoe UI Emoji" w:cs="Segoe UI Emoji"/>
-          <w:b/>
-          <w:bCs/>
-          <w:sz w:val="28"/>
-          <w:szCs w:val="28"/>
-        </w:rPr>
-        <w:t>✅</w:t>
-      </w:r>
-      <w:r>
-        <w:rPr>
-          <w:b/>
-          <w:bCs/>
-          <w:sz w:val="28"/>
-          <w:szCs w:val="28"/>
-        </w:rPr>
-        <w:t xml:space="preserve"> DevSecOps Lifecycle – Full Detailed Explanation</w:t>
-      </w:r>
-    </w:p>
-    <w:p>
-      <w:r>
-        <w:rPr>
-          <w:rFonts w:ascii="Segoe UI Emoji" w:hAnsi="Segoe UI Emoji" w:cs="Segoe UI Emoji"/>
-        </w:rPr>
-        <w:t>🔐</w:t>
-      </w:r>
-      <w:r>
-        <w:t xml:space="preserve"> </w:t>
-      </w:r>
-      <w:r>
-        <w:rPr>
-          <w:b/>
-          <w:bCs/>
-        </w:rPr>
-        <w:t>DevSecOps</w:t>
-      </w:r>
-      <w:r>
-        <w:t xml:space="preserve"> = </w:t>
-      </w:r>
-      <w:r>
-        <w:rPr>
-          <w:b/>
-          <w:bCs/>
-        </w:rPr>
-        <w:t>Development + Security + Operations</w:t>
-      </w:r>
-    </w:p>
-    <w:p>
-      <w:r>
-        <w:t xml:space="preserve">It integrates </w:t>
-      </w:r>
-      <w:r>
-        <w:rPr>
-          <w:b/>
-          <w:bCs/>
-        </w:rPr>
-        <w:t>security</w:t>
-      </w:r>
-      <w:r>
-        <w:t xml:space="preserve"> practices into each phase of the </w:t>
-      </w:r>
-      <w:r>
-        <w:rPr>
-          <w:b/>
-          <w:bCs/>
-        </w:rPr>
-        <w:t>DevOps lifecycle</w:t>
-      </w:r>
-      <w:r>
-        <w:t>.</w:t>
+        </w:rPr>
+        <w:t>🛠️</w:t>
+      </w:r>
+    </w:p>
+    <w:p>
+      <w:pPr>
+        <w:numPr>
+          <w:ilvl w:val="0"/>
+          <w:numId w:val="32"/>
+        </w:numPr>
+      </w:pPr>
+      <w:r>
+        <w:rPr>
+          <w:b/>
+          <w:bCs/>
+        </w:rPr>
+        <w:t>What happens?</w:t>
       </w:r>
       <w:r>
         <w:br/>
-        <w:t xml:space="preserve">The main idea is to </w:t>
-      </w:r>
-      <w:r>
-        <w:rPr>
-          <w:b/>
-          <w:bCs/>
-        </w:rPr>
-        <w:t>“Shift Left”</w:t>
-      </w:r>
-      <w:r>
-        <w:t xml:space="preserve"> – add security </w:t>
-      </w:r>
-      <w:r>
-        <w:rPr>
-          <w:b/>
-          <w:bCs/>
-        </w:rPr>
-        <w:t>early and everywhere</w:t>
-      </w:r>
-      <w:r>
-        <w:t xml:space="preserve"> through </w:t>
-      </w:r>
-      <w:r>
-        <w:rPr>
-          <w:b/>
-          <w:bCs/>
-        </w:rPr>
-        <w:t>automation</w:t>
-      </w:r>
-      <w:r>
-        <w:t>, not wait until the end.</w:t>
-      </w:r>
-    </w:p>
-    <w:p>
-      <w:r>
-        <w:pict w14:anchorId="44D00FE9">
+        <w:t>Code is compiled and dependencies added.</w:t>
+      </w:r>
+    </w:p>
+    <w:p>
+      <w:pPr>
+        <w:numPr>
+          <w:ilvl w:val="0"/>
+          <w:numId w:val="32"/>
+        </w:numPr>
+      </w:pPr>
+      <w:r>
+        <w:rPr>
+          <w:b/>
+          <w:bCs/>
+        </w:rPr>
+        <w:t>Security Activities:</w:t>
+      </w:r>
+    </w:p>
+    <w:p>
+      <w:pPr>
+        <w:numPr>
+          <w:ilvl w:val="1"/>
+          <w:numId w:val="32"/>
+        </w:numPr>
+      </w:pPr>
+      <w:r>
+        <w:t>Dependency scanning (check 3rd party libraries for known vulnerabilities)</w:t>
+      </w:r>
+    </w:p>
+    <w:p>
+      <w:pPr>
+        <w:numPr>
+          <w:ilvl w:val="1"/>
+          <w:numId w:val="32"/>
+        </w:numPr>
+      </w:pPr>
+      <w:r>
+        <w:t>Secure build pipeline</w:t>
+      </w:r>
+    </w:p>
+    <w:p>
+      <w:pPr>
+        <w:numPr>
+          <w:ilvl w:val="0"/>
+          <w:numId w:val="32"/>
+        </w:numPr>
+      </w:pPr>
+      <w:r>
+        <w:rPr>
+          <w:b/>
+          <w:bCs/>
+        </w:rPr>
+        <w:t>Tools:</w:t>
+      </w:r>
+    </w:p>
+    <w:p>
+      <w:pPr>
+        <w:numPr>
+          <w:ilvl w:val="1"/>
+          <w:numId w:val="32"/>
+        </w:numPr>
+      </w:pPr>
+      <w:r>
+        <w:rPr>
+          <w:b/>
+          <w:bCs/>
+        </w:rPr>
+        <w:t>Maven</w:t>
+      </w:r>
+      <w:r>
+        <w:t xml:space="preserve">, </w:t>
+      </w:r>
+      <w:r>
+        <w:rPr>
+          <w:b/>
+          <w:bCs/>
+        </w:rPr>
+        <w:t>Gradle</w:t>
+      </w:r>
+      <w:r>
+        <w:t xml:space="preserve">, </w:t>
+      </w:r>
+      <w:proofErr w:type="spellStart"/>
+      <w:r>
+        <w:rPr>
+          <w:b/>
+          <w:bCs/>
+        </w:rPr>
+        <w:t>npm</w:t>
+      </w:r>
+      <w:proofErr w:type="spellEnd"/>
+      <w:r>
+        <w:t xml:space="preserve"> (Package managers)</w:t>
+      </w:r>
+    </w:p>
+    <w:p>
+      <w:pPr>
+        <w:numPr>
+          <w:ilvl w:val="1"/>
+          <w:numId w:val="32"/>
+        </w:numPr>
+      </w:pPr>
+      <w:proofErr w:type="spellStart"/>
+      <w:r>
+        <w:rPr>
+          <w:b/>
+          <w:bCs/>
+        </w:rPr>
+        <w:t>Snyk</w:t>
+      </w:r>
+      <w:proofErr w:type="spellEnd"/>
+      <w:r>
+        <w:t xml:space="preserve">, </w:t>
+      </w:r>
+      <w:r>
+        <w:rPr>
+          <w:b/>
+          <w:bCs/>
+        </w:rPr>
+        <w:t>OWASP Dependency-Check</w:t>
+      </w:r>
+      <w:r>
+        <w:t xml:space="preserve">, </w:t>
+      </w:r>
+      <w:r>
+        <w:rPr>
+          <w:b/>
+          <w:bCs/>
+        </w:rPr>
+        <w:t>WhiteSource</w:t>
+      </w:r>
+      <w:r>
+        <w:t xml:space="preserve">, </w:t>
+      </w:r>
+      <w:proofErr w:type="spellStart"/>
+      <w:r>
+        <w:rPr>
+          <w:b/>
+          <w:bCs/>
+        </w:rPr>
+        <w:t>Jfrog</w:t>
+      </w:r>
+      <w:proofErr w:type="spellEnd"/>
+      <w:r>
+        <w:rPr>
+          <w:b/>
+          <w:bCs/>
+        </w:rPr>
+        <w:t xml:space="preserve"> Xray</w:t>
+      </w:r>
+    </w:p>
+    <w:p>
+      <w:r>
+        <w:pict w14:anchorId="77B234D1">
           <v:rect id="_x0000_i1078" style="width:0;height:1.5pt" o:hralign="center" o:hrstd="t" o:hr="t" fillcolor="#a0a0a0" stroked="f"/>
         </w:pict>
       </w:r>
@@ -9293,98 +9301,190 @@
       </w:pPr>
       <w:r>
         <w:rPr>
+          <w:b/>
+          <w:bCs/>
+        </w:rPr>
+        <w:t xml:space="preserve">4. Test </w:t>
+      </w:r>
+      <w:r>
+        <w:rPr>
           <w:rFonts w:ascii="Segoe UI Emoji" w:hAnsi="Segoe UI Emoji" w:cs="Segoe UI Emoji"/>
           <w:b/>
           <w:bCs/>
         </w:rPr>
-        <w:t>🔁</w:t>
-      </w:r>
-      <w:r>
-        <w:rPr>
-          <w:b/>
-          <w:bCs/>
-        </w:rPr>
-        <w:t xml:space="preserve"> DevSecOps Lifecycle Stages</w:t>
-      </w:r>
-    </w:p>
-    <w:p>
-      <w:r>
-        <w:t>Plan → Develop → Build → Test → Release → Deploy → Operate → Monitor</w:t>
-      </w:r>
-    </w:p>
-    <w:p>
-      <w:r>
-        <w:t xml:space="preserve">   </w:t>
-      </w:r>
-      <w:r>
-        <w:rPr>
-          <w:rFonts w:ascii="Segoe UI Emoji" w:hAnsi="Segoe UI Emoji" w:cs="Segoe UI Emoji"/>
-        </w:rPr>
-        <w:t>🔐</w:t>
-      </w:r>
-      <w:r>
-        <w:t xml:space="preserve">       </w:t>
-      </w:r>
-      <w:r>
-        <w:rPr>
-          <w:rFonts w:ascii="Segoe UI Emoji" w:hAnsi="Segoe UI Emoji" w:cs="Segoe UI Emoji"/>
-        </w:rPr>
-        <w:t>🔐</w:t>
-      </w:r>
-      <w:r>
-        <w:t xml:space="preserve">        </w:t>
-      </w:r>
-      <w:r>
-        <w:rPr>
-          <w:rFonts w:ascii="Segoe UI Emoji" w:hAnsi="Segoe UI Emoji" w:cs="Segoe UI Emoji"/>
-        </w:rPr>
-        <w:t>🔐</w:t>
-      </w:r>
-      <w:r>
-        <w:t xml:space="preserve">       </w:t>
-      </w:r>
-      <w:r>
-        <w:rPr>
-          <w:rFonts w:ascii="Segoe UI Emoji" w:hAnsi="Segoe UI Emoji" w:cs="Segoe UI Emoji"/>
-        </w:rPr>
-        <w:t>🔐</w:t>
-      </w:r>
-      <w:r>
-        <w:t xml:space="preserve">         </w:t>
-      </w:r>
-      <w:r>
-        <w:rPr>
-          <w:rFonts w:ascii="Segoe UI Emoji" w:hAnsi="Segoe UI Emoji" w:cs="Segoe UI Emoji"/>
-        </w:rPr>
-        <w:t>🔐</w:t>
-      </w:r>
-      <w:r>
-        <w:t xml:space="preserve">       </w:t>
-      </w:r>
-      <w:r>
-        <w:rPr>
-          <w:rFonts w:ascii="Segoe UI Emoji" w:hAnsi="Segoe UI Emoji" w:cs="Segoe UI Emoji"/>
-        </w:rPr>
-        <w:t>🔐</w:t>
-      </w:r>
-      <w:r>
-        <w:t xml:space="preserve">         </w:t>
-      </w:r>
-      <w:r>
-        <w:rPr>
-          <w:rFonts w:ascii="Segoe UI Emoji" w:hAnsi="Segoe UI Emoji" w:cs="Segoe UI Emoji"/>
-        </w:rPr>
-        <w:t>🔐</w:t>
-      </w:r>
-    </w:p>
-    <w:p>
-      <w:r>
-        <w:t>Below is a full explanation of each phase with real-time tools used.</w:t>
-      </w:r>
-    </w:p>
-    <w:p>
-      <w:r>
-        <w:pict w14:anchorId="7CFF38FB">
+        <w:t>🧪</w:t>
+      </w:r>
+    </w:p>
+    <w:p>
+      <w:pPr>
+        <w:numPr>
+          <w:ilvl w:val="0"/>
+          <w:numId w:val="33"/>
+        </w:numPr>
+      </w:pPr>
+      <w:r>
+        <w:rPr>
+          <w:b/>
+          <w:bCs/>
+        </w:rPr>
+        <w:t>What happens?</w:t>
+      </w:r>
+      <w:r>
+        <w:br/>
+        <w:t>Automated testing for functional bugs + security vulnerabilities.</w:t>
+      </w:r>
+    </w:p>
+    <w:p>
+      <w:pPr>
+        <w:numPr>
+          <w:ilvl w:val="0"/>
+          <w:numId w:val="33"/>
+        </w:numPr>
+      </w:pPr>
+      <w:r>
+        <w:rPr>
+          <w:b/>
+          <w:bCs/>
+        </w:rPr>
+        <w:t>Security Activities:</w:t>
+      </w:r>
+    </w:p>
+    <w:p>
+      <w:pPr>
+        <w:numPr>
+          <w:ilvl w:val="1"/>
+          <w:numId w:val="33"/>
+        </w:numPr>
+      </w:pPr>
+      <w:r>
+        <w:t>Dynamic testing (run app and test vulnerabilities)</w:t>
+      </w:r>
+    </w:p>
+    <w:p>
+      <w:pPr>
+        <w:numPr>
+          <w:ilvl w:val="1"/>
+          <w:numId w:val="33"/>
+        </w:numPr>
+      </w:pPr>
+      <w:r>
+        <w:t>API testing</w:t>
+      </w:r>
+    </w:p>
+    <w:p>
+      <w:pPr>
+        <w:numPr>
+          <w:ilvl w:val="1"/>
+          <w:numId w:val="33"/>
+        </w:numPr>
+      </w:pPr>
+      <w:r>
+        <w:t>Fuzz testing</w:t>
+      </w:r>
+    </w:p>
+    <w:p>
+      <w:pPr>
+        <w:numPr>
+          <w:ilvl w:val="0"/>
+          <w:numId w:val="33"/>
+        </w:numPr>
+      </w:pPr>
+      <w:r>
+        <w:rPr>
+          <w:b/>
+          <w:bCs/>
+        </w:rPr>
+        <w:t>Tools:</w:t>
+      </w:r>
+    </w:p>
+    <w:p>
+      <w:pPr>
+        <w:numPr>
+          <w:ilvl w:val="1"/>
+          <w:numId w:val="33"/>
+        </w:numPr>
+      </w:pPr>
+      <w:r>
+        <w:rPr>
+          <w:b/>
+          <w:bCs/>
+        </w:rPr>
+        <w:t>OWASP ZAP</w:t>
+      </w:r>
+      <w:r>
+        <w:t xml:space="preserve">, </w:t>
+      </w:r>
+      <w:r>
+        <w:rPr>
+          <w:b/>
+          <w:bCs/>
+        </w:rPr>
+        <w:t>Burp Suite</w:t>
+      </w:r>
+      <w:r>
+        <w:t xml:space="preserve"> (DAST – Dynamic App Security Testing)</w:t>
+      </w:r>
+    </w:p>
+    <w:p>
+      <w:pPr>
+        <w:numPr>
+          <w:ilvl w:val="1"/>
+          <w:numId w:val="33"/>
+        </w:numPr>
+      </w:pPr>
+      <w:r>
+        <w:rPr>
+          <w:b/>
+          <w:bCs/>
+        </w:rPr>
+        <w:t>Postman</w:t>
+      </w:r>
+      <w:r>
+        <w:t xml:space="preserve">, </w:t>
+      </w:r>
+      <w:r>
+        <w:rPr>
+          <w:b/>
+          <w:bCs/>
+        </w:rPr>
+        <w:t>SoapUI</w:t>
+      </w:r>
+      <w:r>
+        <w:t xml:space="preserve"> (API Security Tests)</w:t>
+      </w:r>
+    </w:p>
+    <w:p>
+      <w:pPr>
+        <w:numPr>
+          <w:ilvl w:val="1"/>
+          <w:numId w:val="33"/>
+        </w:numPr>
+      </w:pPr>
+      <w:proofErr w:type="spellStart"/>
+      <w:r>
+        <w:rPr>
+          <w:b/>
+          <w:bCs/>
+        </w:rPr>
+        <w:t>Gauntlt</w:t>
+      </w:r>
+      <w:proofErr w:type="spellEnd"/>
+      <w:r>
+        <w:t xml:space="preserve">, </w:t>
+      </w:r>
+      <w:proofErr w:type="spellStart"/>
+      <w:r>
+        <w:rPr>
+          <w:b/>
+          <w:bCs/>
+        </w:rPr>
+        <w:t>FuzzDB</w:t>
+      </w:r>
+      <w:proofErr w:type="spellEnd"/>
+    </w:p>
+    <w:p>
+      <w:r>
+        <w:pict w14:anchorId="0AA12619">
           <v:rect id="_x0000_i1079" style="width:0;height:1.5pt" o:hralign="center" o:hrstd="t" o:hr="t" fillcolor="#a0a0a0" stroked="f"/>
         </w:pict>
       </w:r>
@@ -9401,7 +9501,7 @@
           <w:b/>
           <w:bCs/>
         </w:rPr>
-        <w:t xml:space="preserve">1. Plan </w:t>
+        <w:t xml:space="preserve">5. Release </w:t>
       </w:r>
       <w:r>
         <w:rPr>
@@ -9409,14 +9509,14 @@
           <w:b/>
           <w:bCs/>
         </w:rPr>
-        <w:t>🧠</w:t>
+        <w:t>🚀</w:t>
       </w:r>
     </w:p>
     <w:p>
       <w:pPr>
         <w:numPr>
           <w:ilvl w:val="0"/>
-          <w:numId w:val="30"/>
+          <w:numId w:val="34"/>
         </w:numPr>
       </w:pPr>
       <w:r>
@@ -9428,14 +9528,14 @@
       </w:r>
       <w:r>
         <w:br/>
-        <w:t>Define project scope, security requirements, threat models, and compliance standards.</w:t>
+        <w:t>Code is versioned, tagged, and released to staging or production.</w:t>
       </w:r>
     </w:p>
     <w:p>
       <w:pPr>
         <w:numPr>
           <w:ilvl w:val="0"/>
-          <w:numId w:val="30"/>
+          <w:numId w:val="34"/>
         </w:numPr>
       </w:pPr>
       <w:r>
@@ -9450,41 +9550,41 @@
       <w:pPr>
         <w:numPr>
           <w:ilvl w:val="1"/>
-          <w:numId w:val="30"/>
-        </w:numPr>
-      </w:pPr>
-      <w:r>
-        <w:t>Risk assessment</w:t>
+          <w:numId w:val="34"/>
+        </w:numPr>
+      </w:pPr>
+      <w:r>
+        <w:t>Security approval process</w:t>
       </w:r>
     </w:p>
     <w:p>
       <w:pPr>
         <w:numPr>
           <w:ilvl w:val="1"/>
-          <w:numId w:val="30"/>
+          <w:numId w:val="34"/>
         </w:numPr>
       </w:pPr>
       <w:r>
         <w:lastRenderedPageBreak/>
-        <w:t>Threat modeling</w:t>
+        <w:t>Sign releases</w:t>
       </w:r>
     </w:p>
     <w:p>
       <w:pPr>
         <w:numPr>
           <w:ilvl w:val="1"/>
-          <w:numId w:val="30"/>
-        </w:numPr>
-      </w:pPr>
-      <w:r>
-        <w:t>Define security policies</w:t>
+          <w:numId w:val="34"/>
+        </w:numPr>
+      </w:pPr>
+      <w:r>
+        <w:t>Enforce policies</w:t>
       </w:r>
     </w:p>
     <w:p>
       <w:pPr>
         <w:numPr>
           <w:ilvl w:val="0"/>
-          <w:numId w:val="30"/>
+          <w:numId w:val="34"/>
         </w:numPr>
       </w:pPr>
       <w:r>
@@ -9499,33 +9599,42 @@
       <w:pPr>
         <w:numPr>
           <w:ilvl w:val="1"/>
-          <w:numId w:val="30"/>
-        </w:numPr>
-      </w:pPr>
-      <w:r>
-        <w:rPr>
-          <w:b/>
-          <w:bCs/>
-        </w:rPr>
-        <w:t>OWASP Threat Dragon</w:t>
-      </w:r>
-      <w:r>
-        <w:t xml:space="preserve"> (Threat modeling)</w:t>
+          <w:numId w:val="34"/>
+        </w:numPr>
+      </w:pPr>
+      <w:proofErr w:type="spellStart"/>
+      <w:r>
+        <w:rPr>
+          <w:b/>
+          <w:bCs/>
+        </w:rPr>
+        <w:t>HashiCorp</w:t>
+      </w:r>
+      <w:proofErr w:type="spellEnd"/>
+      <w:r>
+        <w:rPr>
+          <w:b/>
+          <w:bCs/>
+        </w:rPr>
+        <w:t xml:space="preserve"> Sentinel</w:t>
+      </w:r>
+      <w:r>
+        <w:t xml:space="preserve"> (Policy as Code)</w:t>
       </w:r>
     </w:p>
     <w:p>
       <w:pPr>
         <w:numPr>
           <w:ilvl w:val="1"/>
-          <w:numId w:val="30"/>
-        </w:numPr>
-      </w:pPr>
-      <w:r>
-        <w:rPr>
-          <w:b/>
-          <w:bCs/>
-        </w:rPr>
-        <w:t>Jira</w:t>
+          <w:numId w:val="34"/>
+        </w:numPr>
+      </w:pPr>
+      <w:r>
+        <w:rPr>
+          <w:b/>
+          <w:bCs/>
+        </w:rPr>
+        <w:t>Notary</w:t>
       </w:r>
       <w:r>
         <w:t xml:space="preserve">, </w:t>
@@ -9535,30 +9644,43 @@
           <w:b/>
           <w:bCs/>
         </w:rPr>
-        <w:t>Confluence</w:t>
-      </w:r>
-      <w:r>
-        <w:t xml:space="preserve"> (Track security requirements)</w:t>
+        <w:t>Cosign</w:t>
+      </w:r>
+      <w:r>
+        <w:t xml:space="preserve"> (Image signing)</w:t>
       </w:r>
     </w:p>
     <w:p>
       <w:pPr>
         <w:numPr>
           <w:ilvl w:val="1"/>
-          <w:numId w:val="30"/>
-        </w:numPr>
-      </w:pPr>
-      <w:r>
-        <w:rPr>
-          <w:b/>
-          <w:bCs/>
-        </w:rPr>
-        <w:t>Microsoft Threat Modeling Tool</w:t>
-      </w:r>
-    </w:p>
-    <w:p>
-      <w:r>
-        <w:pict w14:anchorId="6639DF21">
+          <w:numId w:val="34"/>
+        </w:numPr>
+      </w:pPr>
+      <w:r>
+        <w:rPr>
+          <w:b/>
+          <w:bCs/>
+        </w:rPr>
+        <w:t>Jenkins</w:t>
+      </w:r>
+      <w:r>
+        <w:t xml:space="preserve"> or </w:t>
+      </w:r>
+      <w:r>
+        <w:rPr>
+          <w:b/>
+          <w:bCs/>
+        </w:rPr>
+        <w:t>GitLab CI</w:t>
+      </w:r>
+      <w:r>
+        <w:t xml:space="preserve"> with approval gates</w:t>
+      </w:r>
+    </w:p>
+    <w:p>
+      <w:r>
+        <w:pict w14:anchorId="633F3D69">
           <v:rect id="_x0000_i1080" style="width:0;height:1.5pt" o:hralign="center" o:hrstd="t" o:hr="t" fillcolor="#a0a0a0" stroked="f"/>
         </w:pict>
       </w:r>
@@ -9575,7 +9697,7 @@
           <w:b/>
           <w:bCs/>
         </w:rPr>
-        <w:t xml:space="preserve">2. Develop </w:t>
+        <w:t xml:space="preserve">6. Deploy </w:t>
       </w:r>
       <w:r>
         <w:rPr>
@@ -9583,14 +9705,14 @@
           <w:b/>
           <w:bCs/>
         </w:rPr>
-        <w:t>💻</w:t>
+        <w:t>☁️</w:t>
       </w:r>
     </w:p>
     <w:p>
       <w:pPr>
         <w:numPr>
           <w:ilvl w:val="0"/>
-          <w:numId w:val="31"/>
+          <w:numId w:val="35"/>
         </w:numPr>
       </w:pPr>
       <w:r>
@@ -9602,14 +9724,14 @@
       </w:r>
       <w:r>
         <w:br/>
-        <w:t>Developers write code with built-in secure practices.</w:t>
+        <w:t>Code is pushed to production systems or containers.</w:t>
       </w:r>
     </w:p>
     <w:p>
       <w:pPr>
         <w:numPr>
           <w:ilvl w:val="0"/>
-          <w:numId w:val="31"/>
+          <w:numId w:val="35"/>
         </w:numPr>
       </w:pPr>
       <w:r>
@@ -9624,40 +9746,48 @@
       <w:pPr>
         <w:numPr>
           <w:ilvl w:val="1"/>
-          <w:numId w:val="31"/>
-        </w:numPr>
-      </w:pPr>
-      <w:r>
-        <w:t>Secure coding standards</w:t>
+          <w:numId w:val="35"/>
+        </w:numPr>
+      </w:pPr>
+      <w:r>
+        <w:t>Infrastructure as Code (</w:t>
+      </w:r>
+      <w:proofErr w:type="spellStart"/>
+      <w:r>
+        <w:t>IaC</w:t>
+      </w:r>
+      <w:proofErr w:type="spellEnd"/>
+      <w:r>
+        <w:t>) scanning</w:t>
       </w:r>
     </w:p>
     <w:p>
       <w:pPr>
         <w:numPr>
           <w:ilvl w:val="1"/>
-          <w:numId w:val="31"/>
-        </w:numPr>
-      </w:pPr>
-      <w:r>
-        <w:t>Secret scanning (API keys, tokens)</w:t>
+          <w:numId w:val="35"/>
+        </w:numPr>
+      </w:pPr>
+      <w:r>
+        <w:t>Secure secrets management</w:t>
       </w:r>
     </w:p>
     <w:p>
       <w:pPr>
         <w:numPr>
           <w:ilvl w:val="1"/>
-          <w:numId w:val="31"/>
-        </w:numPr>
-      </w:pPr>
-      <w:r>
-        <w:t>Code analysis (for vulnerabilities)</w:t>
+          <w:numId w:val="35"/>
+        </w:numPr>
+      </w:pPr>
+      <w:r>
+        <w:t>Role-based access control</w:t>
       </w:r>
     </w:p>
     <w:p>
       <w:pPr>
         <w:numPr>
           <w:ilvl w:val="0"/>
-          <w:numId w:val="31"/>
+          <w:numId w:val="35"/>
         </w:numPr>
       </w:pPr>
       <w:r>
@@ -9672,50 +9802,93 @@
       <w:pPr>
         <w:numPr>
           <w:ilvl w:val="1"/>
-          <w:numId w:val="31"/>
-        </w:numPr>
-      </w:pPr>
-      <w:r>
-        <w:rPr>
-          <w:b/>
-          <w:bCs/>
-        </w:rPr>
-        <w:t>Git</w:t>
+          <w:numId w:val="35"/>
+        </w:numPr>
+      </w:pPr>
+      <w:r>
+        <w:rPr>
+          <w:b/>
+          <w:bCs/>
+        </w:rPr>
+        <w:t>Terraform</w:t>
       </w:r>
       <w:r>
         <w:t xml:space="preserve">, </w:t>
       </w:r>
-      <w:r>
-        <w:rPr>
-          <w:b/>
-          <w:bCs/>
-        </w:rPr>
-        <w:t>GitHub</w:t>
-      </w:r>
+      <w:proofErr w:type="spellStart"/>
+      <w:r>
+        <w:rPr>
+          <w:b/>
+          <w:bCs/>
+        </w:rPr>
+        <w:t>Pulumi</w:t>
+      </w:r>
+      <w:proofErr w:type="spellEnd"/>
+      <w:r>
+        <w:t xml:space="preserve"> (</w:t>
+      </w:r>
+      <w:proofErr w:type="spellStart"/>
+      <w:r>
+        <w:t>IaC</w:t>
+      </w:r>
+      <w:proofErr w:type="spellEnd"/>
+      <w:r>
+        <w:t>)</w:t>
+      </w:r>
+    </w:p>
+    <w:p>
+      <w:pPr>
+        <w:numPr>
+          <w:ilvl w:val="1"/>
+          <w:numId w:val="35"/>
+        </w:numPr>
+      </w:pPr>
+      <w:proofErr w:type="spellStart"/>
+      <w:r>
+        <w:rPr>
+          <w:b/>
+          <w:bCs/>
+        </w:rPr>
+        <w:t>Checkov</w:t>
+      </w:r>
+      <w:proofErr w:type="spellEnd"/>
       <w:r>
         <w:t xml:space="preserve">, </w:t>
       </w:r>
-      <w:r>
-        <w:rPr>
-          <w:b/>
-          <w:bCs/>
-        </w:rPr>
-        <w:t>GitLab</w:t>
+      <w:proofErr w:type="spellStart"/>
+      <w:r>
+        <w:rPr>
+          <w:b/>
+          <w:bCs/>
+        </w:rPr>
+        <w:t>TFSec</w:t>
+      </w:r>
+      <w:proofErr w:type="spellEnd"/>
+      <w:r>
+        <w:t xml:space="preserve"> (Scan </w:t>
+      </w:r>
+      <w:proofErr w:type="spellStart"/>
+      <w:r>
+        <w:t>IaC</w:t>
+      </w:r>
+      <w:proofErr w:type="spellEnd"/>
+      <w:r>
+        <w:t xml:space="preserve"> for security issues)</w:t>
       </w:r>
     </w:p>
     <w:p>
       <w:pPr>
         <w:numPr>
           <w:ilvl w:val="1"/>
-          <w:numId w:val="31"/>
-        </w:numPr>
-      </w:pPr>
-      <w:r>
-        <w:rPr>
-          <w:b/>
-          <w:bCs/>
-        </w:rPr>
-        <w:t>Git Secrets</w:t>
+          <w:numId w:val="35"/>
+        </w:numPr>
+      </w:pPr>
+      <w:r>
+        <w:rPr>
+          <w:b/>
+          <w:bCs/>
+        </w:rPr>
+        <w:t>Vault</w:t>
       </w:r>
       <w:r>
         <w:t xml:space="preserve">, </w:t>
@@ -9725,25 +9898,7 @@
           <w:b/>
           <w:bCs/>
         </w:rPr>
-        <w:t>Gitleaks</w:t>
-      </w:r>
-      <w:r>
-        <w:t xml:space="preserve"> (Find passwords or secrets)</w:t>
-      </w:r>
-    </w:p>
-    <w:p>
-      <w:pPr>
-        <w:numPr>
-          <w:ilvl w:val="1"/>
-          <w:numId w:val="31"/>
-        </w:numPr>
-      </w:pPr>
-      <w:r>
-        <w:rPr>
-          <w:b/>
-          <w:bCs/>
-        </w:rPr>
-        <w:t>Semgrep</w:t>
+        <w:t>AWS Secrets Manager</w:t>
       </w:r>
       <w:r>
         <w:t xml:space="preserve">, </w:t>
@@ -9753,15 +9908,12 @@
           <w:b/>
           <w:bCs/>
         </w:rPr>
-        <w:t>SonarQube</w:t>
-      </w:r>
-      <w:r>
-        <w:t xml:space="preserve"> (Static Code Analysis)</w:t>
-      </w:r>
-    </w:p>
-    <w:p>
-      <w:r>
-        <w:pict w14:anchorId="5531EF32">
+        <w:t>KMS</w:t>
+      </w:r>
+    </w:p>
+    <w:p>
+      <w:r>
+        <w:pict w14:anchorId="0C23C50E">
           <v:rect id="_x0000_i1081" style="width:0;height:1.5pt" o:hralign="center" o:hrstd="t" o:hr="t" fillcolor="#a0a0a0" stroked="f"/>
         </w:pict>
       </w:r>
@@ -9778,7 +9930,7 @@
           <w:b/>
           <w:bCs/>
         </w:rPr>
-        <w:t xml:space="preserve">3. Build </w:t>
+        <w:t xml:space="preserve">7. Operate </w:t>
       </w:r>
       <w:r>
         <w:rPr>
@@ -9786,14 +9938,14 @@
           <w:b/>
           <w:bCs/>
         </w:rPr>
-        <w:t>🛠️</w:t>
+        <w:t>⚙️</w:t>
       </w:r>
     </w:p>
     <w:p>
       <w:pPr>
         <w:numPr>
           <w:ilvl w:val="0"/>
-          <w:numId w:val="32"/>
+          <w:numId w:val="36"/>
         </w:numPr>
       </w:pPr>
       <w:r>
@@ -9805,14 +9957,14 @@
       </w:r>
       <w:r>
         <w:br/>
-        <w:t>Code is compiled and dependencies added.</w:t>
+        <w:t>Application runs in production, monitored for performance and security.</w:t>
       </w:r>
     </w:p>
     <w:p>
       <w:pPr>
         <w:numPr>
           <w:ilvl w:val="0"/>
-          <w:numId w:val="32"/>
+          <w:numId w:val="36"/>
         </w:numPr>
       </w:pPr>
       <w:r>
@@ -9827,29 +9979,40 @@
       <w:pPr>
         <w:numPr>
           <w:ilvl w:val="1"/>
-          <w:numId w:val="32"/>
-        </w:numPr>
-      </w:pPr>
-      <w:r>
-        <w:t>Dependency scanning (check 3rd party libraries for known vulnerabilities)</w:t>
+          <w:numId w:val="36"/>
+        </w:numPr>
+      </w:pPr>
+      <w:r>
+        <w:t>Runtime security monitoring</w:t>
       </w:r>
     </w:p>
     <w:p>
       <w:pPr>
         <w:numPr>
           <w:ilvl w:val="1"/>
-          <w:numId w:val="32"/>
-        </w:numPr>
-      </w:pPr>
-      <w:r>
-        <w:t>Secure build pipeline</w:t>
+          <w:numId w:val="36"/>
+        </w:numPr>
+      </w:pPr>
+      <w:r>
+        <w:t>Host/container hardening</w:t>
+      </w:r>
+    </w:p>
+    <w:p>
+      <w:pPr>
+        <w:numPr>
+          <w:ilvl w:val="1"/>
+          <w:numId w:val="36"/>
+        </w:numPr>
+      </w:pPr>
+      <w:r>
+        <w:t>Patch management</w:t>
       </w:r>
     </w:p>
     <w:p>
       <w:pPr>
         <w:numPr>
           <w:ilvl w:val="0"/>
-          <w:numId w:val="32"/>
+          <w:numId w:val="36"/>
         </w:numPr>
       </w:pPr>
       <w:r>
@@ -9864,15 +10027,15 @@
       <w:pPr>
         <w:numPr>
           <w:ilvl w:val="1"/>
-          <w:numId w:val="32"/>
-        </w:numPr>
-      </w:pPr>
-      <w:r>
-        <w:rPr>
-          <w:b/>
-          <w:bCs/>
-        </w:rPr>
-        <w:t>Maven</w:t>
+          <w:numId w:val="36"/>
+        </w:numPr>
+      </w:pPr>
+      <w:r>
+        <w:rPr>
+          <w:b/>
+          <w:bCs/>
+        </w:rPr>
+        <w:t>Falco</w:t>
       </w:r>
       <w:r>
         <w:t xml:space="preserve">, </w:t>
@@ -9882,35 +10045,37 @@
           <w:b/>
           <w:bCs/>
         </w:rPr>
-        <w:t>Gradle</w:t>
+        <w:t>Aqua Security</w:t>
       </w:r>
       <w:r>
         <w:t xml:space="preserve">, </w:t>
       </w:r>
-      <w:r>
-        <w:rPr>
-          <w:b/>
-          <w:bCs/>
-        </w:rPr>
-        <w:t>npm</w:t>
-      </w:r>
-      <w:r>
-        <w:t xml:space="preserve"> (Package managers)</w:t>
+      <w:proofErr w:type="spellStart"/>
+      <w:r>
+        <w:rPr>
+          <w:b/>
+          <w:bCs/>
+        </w:rPr>
+        <w:t>Sysdig</w:t>
+      </w:r>
+      <w:proofErr w:type="spellEnd"/>
+      <w:r>
+        <w:t xml:space="preserve"> (Container/runtime security)</w:t>
       </w:r>
     </w:p>
     <w:p>
       <w:pPr>
         <w:numPr>
           <w:ilvl w:val="1"/>
-          <w:numId w:val="32"/>
-        </w:numPr>
-      </w:pPr>
-      <w:r>
-        <w:rPr>
-          <w:b/>
-          <w:bCs/>
-        </w:rPr>
-        <w:t>Snyk</w:t>
+          <w:numId w:val="36"/>
+        </w:numPr>
+      </w:pPr>
+      <w:r>
+        <w:rPr>
+          <w:b/>
+          <w:bCs/>
+        </w:rPr>
+        <w:t>OSSEC</w:t>
       </w:r>
       <w:r>
         <w:t xml:space="preserve">, </w:t>
@@ -9920,7 +10085,7 @@
           <w:b/>
           <w:bCs/>
         </w:rPr>
-        <w:t>OWASP Dependency-Check</w:t>
+        <w:t>Tripwire</w:t>
       </w:r>
       <w:r>
         <w:t xml:space="preserve">, </w:t>
@@ -9930,22 +10095,12 @@
           <w:b/>
           <w:bCs/>
         </w:rPr>
-        <w:t>WhiteSource</w:t>
-      </w:r>
-      <w:r>
-        <w:t xml:space="preserve">, </w:t>
-      </w:r>
-      <w:r>
-        <w:rPr>
-          <w:b/>
-          <w:bCs/>
-        </w:rPr>
-        <w:t>Jfrog Xray</w:t>
-      </w:r>
-    </w:p>
-    <w:p>
-      <w:r>
-        <w:pict w14:anchorId="77B234D1">
+        <w:t>Lynis</w:t>
+      </w:r>
+    </w:p>
+    <w:p>
+      <w:r>
+        <w:pict w14:anchorId="534B70BE">
           <v:rect id="_x0000_i1082" style="width:0;height:1.5pt" o:hralign="center" o:hrstd="t" o:hr="t" fillcolor="#a0a0a0" stroked="f"/>
         </w:pict>
       </w:r>
@@ -9957,47 +10112,21 @@
           <w:bCs/>
         </w:rPr>
       </w:pPr>
-      <w:r>
-        <w:rPr>
-          <w:b/>
-          <w:bCs/>
-        </w:rPr>
-        <w:t xml:space="preserve">4. Test </w:t>
-      </w:r>
-      <w:r>
-        <w:rPr>
-          <w:rFonts w:ascii="Segoe UI Emoji" w:hAnsi="Segoe UI Emoji" w:cs="Segoe UI Emoji"/>
-          <w:b/>
-          <w:bCs/>
-        </w:rPr>
-        <w:t>🧪</w:t>
-      </w:r>
-    </w:p>
-    <w:p>
-      <w:pPr>
-        <w:numPr>
-          <w:ilvl w:val="0"/>
-          <w:numId w:val="33"/>
-        </w:numPr>
-      </w:pPr>
-      <w:r>
-        <w:rPr>
-          <w:b/>
-          <w:bCs/>
-        </w:rPr>
-        <w:t>What happens?</w:t>
-      </w:r>
-      <w:r>
-        <w:br/>
-        <w:t>Automated testing for functional bugs + security vulnerabilities.</w:t>
-      </w:r>
-    </w:p>
-    <w:p>
-      <w:pPr>
-        <w:numPr>
-          <w:ilvl w:val="0"/>
-          <w:numId w:val="33"/>
-        </w:numPr>
+    </w:p>
+    <w:p>
+      <w:pPr>
+        <w:rPr>
+          <w:b/>
+          <w:bCs/>
+        </w:rPr>
+      </w:pPr>
+    </w:p>
+    <w:p>
+      <w:pPr>
+        <w:rPr>
+          <w:b/>
+          <w:bCs/>
+        </w:rPr>
       </w:pPr>
       <w:r>
         <w:rPr>
@@ -10005,732 +10134,6 @@
           <w:bCs/>
         </w:rPr>
         <w:lastRenderedPageBreak/>
-        <w:t>Security Activities:</w:t>
-      </w:r>
-    </w:p>
-    <w:p>
-      <w:pPr>
-        <w:numPr>
-          <w:ilvl w:val="1"/>
-          <w:numId w:val="33"/>
-        </w:numPr>
-      </w:pPr>
-      <w:r>
-        <w:t>Dynamic testing (run app and test vulnerabilities)</w:t>
-      </w:r>
-    </w:p>
-    <w:p>
-      <w:pPr>
-        <w:numPr>
-          <w:ilvl w:val="1"/>
-          <w:numId w:val="33"/>
-        </w:numPr>
-      </w:pPr>
-      <w:r>
-        <w:t>API testing</w:t>
-      </w:r>
-    </w:p>
-    <w:p>
-      <w:pPr>
-        <w:numPr>
-          <w:ilvl w:val="1"/>
-          <w:numId w:val="33"/>
-        </w:numPr>
-      </w:pPr>
-      <w:r>
-        <w:t>Fuzz testing</w:t>
-      </w:r>
-    </w:p>
-    <w:p>
-      <w:pPr>
-        <w:numPr>
-          <w:ilvl w:val="0"/>
-          <w:numId w:val="33"/>
-        </w:numPr>
-      </w:pPr>
-      <w:r>
-        <w:rPr>
-          <w:b/>
-          <w:bCs/>
-        </w:rPr>
-        <w:t>Tools:</w:t>
-      </w:r>
-    </w:p>
-    <w:p>
-      <w:pPr>
-        <w:numPr>
-          <w:ilvl w:val="1"/>
-          <w:numId w:val="33"/>
-        </w:numPr>
-      </w:pPr>
-      <w:r>
-        <w:rPr>
-          <w:b/>
-          <w:bCs/>
-        </w:rPr>
-        <w:t>OWASP ZAP</w:t>
-      </w:r>
-      <w:r>
-        <w:t xml:space="preserve">, </w:t>
-      </w:r>
-      <w:r>
-        <w:rPr>
-          <w:b/>
-          <w:bCs/>
-        </w:rPr>
-        <w:t>Burp Suite</w:t>
-      </w:r>
-      <w:r>
-        <w:t xml:space="preserve"> (DAST – Dynamic App Security Testing)</w:t>
-      </w:r>
-    </w:p>
-    <w:p>
-      <w:pPr>
-        <w:numPr>
-          <w:ilvl w:val="1"/>
-          <w:numId w:val="33"/>
-        </w:numPr>
-      </w:pPr>
-      <w:r>
-        <w:rPr>
-          <w:b/>
-          <w:bCs/>
-        </w:rPr>
-        <w:t>Postman</w:t>
-      </w:r>
-      <w:r>
-        <w:t xml:space="preserve">, </w:t>
-      </w:r>
-      <w:r>
-        <w:rPr>
-          <w:b/>
-          <w:bCs/>
-        </w:rPr>
-        <w:t>SoapUI</w:t>
-      </w:r>
-      <w:r>
-        <w:t xml:space="preserve"> (API Security Tests)</w:t>
-      </w:r>
-    </w:p>
-    <w:p>
-      <w:pPr>
-        <w:numPr>
-          <w:ilvl w:val="1"/>
-          <w:numId w:val="33"/>
-        </w:numPr>
-      </w:pPr>
-      <w:r>
-        <w:rPr>
-          <w:b/>
-          <w:bCs/>
-        </w:rPr>
-        <w:t>Gauntlt</w:t>
-      </w:r>
-      <w:r>
-        <w:t xml:space="preserve">, </w:t>
-      </w:r>
-      <w:r>
-        <w:rPr>
-          <w:b/>
-          <w:bCs/>
-        </w:rPr>
-        <w:t>FuzzDB</w:t>
-      </w:r>
-    </w:p>
-    <w:p>
-      <w:r>
-        <w:pict w14:anchorId="0AA12619">
-          <v:rect id="_x0000_i1083" style="width:0;height:1.5pt" o:hralign="center" o:hrstd="t" o:hr="t" fillcolor="#a0a0a0" stroked="f"/>
-        </w:pict>
-      </w:r>
-    </w:p>
-    <w:p>
-      <w:pPr>
-        <w:rPr>
-          <w:b/>
-          <w:bCs/>
-        </w:rPr>
-      </w:pPr>
-      <w:r>
-        <w:rPr>
-          <w:b/>
-          <w:bCs/>
-        </w:rPr>
-        <w:t xml:space="preserve">5. Release </w:t>
-      </w:r>
-      <w:r>
-        <w:rPr>
-          <w:rFonts w:ascii="Segoe UI Emoji" w:hAnsi="Segoe UI Emoji" w:cs="Segoe UI Emoji"/>
-          <w:b/>
-          <w:bCs/>
-        </w:rPr>
-        <w:t>🚀</w:t>
-      </w:r>
-    </w:p>
-    <w:p>
-      <w:pPr>
-        <w:numPr>
-          <w:ilvl w:val="0"/>
-          <w:numId w:val="34"/>
-        </w:numPr>
-      </w:pPr>
-      <w:r>
-        <w:rPr>
-          <w:b/>
-          <w:bCs/>
-        </w:rPr>
-        <w:t>What happens?</w:t>
-      </w:r>
-      <w:r>
-        <w:br/>
-        <w:t>Code is versioned, tagged, and released to staging or production.</w:t>
-      </w:r>
-    </w:p>
-    <w:p>
-      <w:pPr>
-        <w:numPr>
-          <w:ilvl w:val="0"/>
-          <w:numId w:val="34"/>
-        </w:numPr>
-      </w:pPr>
-      <w:r>
-        <w:rPr>
-          <w:b/>
-          <w:bCs/>
-        </w:rPr>
-        <w:t>Security Activities:</w:t>
-      </w:r>
-    </w:p>
-    <w:p>
-      <w:pPr>
-        <w:numPr>
-          <w:ilvl w:val="1"/>
-          <w:numId w:val="34"/>
-        </w:numPr>
-      </w:pPr>
-      <w:r>
-        <w:t>Security approval process</w:t>
-      </w:r>
-    </w:p>
-    <w:p>
-      <w:pPr>
-        <w:numPr>
-          <w:ilvl w:val="1"/>
-          <w:numId w:val="34"/>
-        </w:numPr>
-      </w:pPr>
-      <w:r>
-        <w:t>Sign releases</w:t>
-      </w:r>
-    </w:p>
-    <w:p>
-      <w:pPr>
-        <w:numPr>
-          <w:ilvl w:val="1"/>
-          <w:numId w:val="34"/>
-        </w:numPr>
-      </w:pPr>
-      <w:r>
-        <w:t>Enforce policies</w:t>
-      </w:r>
-    </w:p>
-    <w:p>
-      <w:pPr>
-        <w:numPr>
-          <w:ilvl w:val="0"/>
-          <w:numId w:val="34"/>
-        </w:numPr>
-      </w:pPr>
-      <w:r>
-        <w:rPr>
-          <w:b/>
-          <w:bCs/>
-        </w:rPr>
-        <w:t>Tools:</w:t>
-      </w:r>
-    </w:p>
-    <w:p>
-      <w:pPr>
-        <w:numPr>
-          <w:ilvl w:val="1"/>
-          <w:numId w:val="34"/>
-        </w:numPr>
-      </w:pPr>
-      <w:r>
-        <w:rPr>
-          <w:b/>
-          <w:bCs/>
-        </w:rPr>
-        <w:t>HashiCorp Sentinel</w:t>
-      </w:r>
-      <w:r>
-        <w:t xml:space="preserve"> (Policy as Code)</w:t>
-      </w:r>
-    </w:p>
-    <w:p>
-      <w:pPr>
-        <w:numPr>
-          <w:ilvl w:val="1"/>
-          <w:numId w:val="34"/>
-        </w:numPr>
-      </w:pPr>
-      <w:r>
-        <w:rPr>
-          <w:b/>
-          <w:bCs/>
-        </w:rPr>
-        <w:t>Notary</w:t>
-      </w:r>
-      <w:r>
-        <w:t xml:space="preserve">, </w:t>
-      </w:r>
-      <w:r>
-        <w:rPr>
-          <w:b/>
-          <w:bCs/>
-        </w:rPr>
-        <w:t>Cosign</w:t>
-      </w:r>
-      <w:r>
-        <w:t xml:space="preserve"> (Image signing)</w:t>
-      </w:r>
-    </w:p>
-    <w:p>
-      <w:pPr>
-        <w:numPr>
-          <w:ilvl w:val="1"/>
-          <w:numId w:val="34"/>
-        </w:numPr>
-      </w:pPr>
-      <w:r>
-        <w:rPr>
-          <w:b/>
-          <w:bCs/>
-        </w:rPr>
-        <w:t>Jenkins</w:t>
-      </w:r>
-      <w:r>
-        <w:t xml:space="preserve"> or </w:t>
-      </w:r>
-      <w:r>
-        <w:rPr>
-          <w:b/>
-          <w:bCs/>
-        </w:rPr>
-        <w:t>GitLab CI</w:t>
-      </w:r>
-      <w:r>
-        <w:t xml:space="preserve"> with approval gates</w:t>
-      </w:r>
-    </w:p>
-    <w:p>
-      <w:r>
-        <w:pict w14:anchorId="633F3D69">
-          <v:rect id="_x0000_i1084" style="width:0;height:1.5pt" o:hralign="center" o:hrstd="t" o:hr="t" fillcolor="#a0a0a0" stroked="f"/>
-        </w:pict>
-      </w:r>
-    </w:p>
-    <w:p>
-      <w:pPr>
-        <w:rPr>
-          <w:b/>
-          <w:bCs/>
-        </w:rPr>
-      </w:pPr>
-      <w:r>
-        <w:rPr>
-          <w:b/>
-          <w:bCs/>
-        </w:rPr>
-        <w:t xml:space="preserve">6. Deploy </w:t>
-      </w:r>
-      <w:r>
-        <w:rPr>
-          <w:rFonts w:ascii="Segoe UI Emoji" w:hAnsi="Segoe UI Emoji" w:cs="Segoe UI Emoji"/>
-          <w:b/>
-          <w:bCs/>
-        </w:rPr>
-        <w:t>☁️</w:t>
-      </w:r>
-    </w:p>
-    <w:p>
-      <w:pPr>
-        <w:numPr>
-          <w:ilvl w:val="0"/>
-          <w:numId w:val="35"/>
-        </w:numPr>
-      </w:pPr>
-      <w:r>
-        <w:rPr>
-          <w:b/>
-          <w:bCs/>
-        </w:rPr>
-        <w:t>What happens?</w:t>
-      </w:r>
-      <w:r>
-        <w:br/>
-        <w:t>Code is pushed to production systems or containers.</w:t>
-      </w:r>
-    </w:p>
-    <w:p>
-      <w:pPr>
-        <w:numPr>
-          <w:ilvl w:val="0"/>
-          <w:numId w:val="35"/>
-        </w:numPr>
-      </w:pPr>
-      <w:r>
-        <w:rPr>
-          <w:b/>
-          <w:bCs/>
-        </w:rPr>
-        <w:t>Security Activities:</w:t>
-      </w:r>
-    </w:p>
-    <w:p>
-      <w:pPr>
-        <w:numPr>
-          <w:ilvl w:val="1"/>
-          <w:numId w:val="35"/>
-        </w:numPr>
-      </w:pPr>
-      <w:r>
-        <w:t>Infrastructure as Code (IaC) scanning</w:t>
-      </w:r>
-    </w:p>
-    <w:p>
-      <w:pPr>
-        <w:numPr>
-          <w:ilvl w:val="1"/>
-          <w:numId w:val="35"/>
-        </w:numPr>
-      </w:pPr>
-      <w:r>
-        <w:t>Secure secrets management</w:t>
-      </w:r>
-    </w:p>
-    <w:p>
-      <w:pPr>
-        <w:numPr>
-          <w:ilvl w:val="1"/>
-          <w:numId w:val="35"/>
-        </w:numPr>
-      </w:pPr>
-      <w:r>
-        <w:t>Role-based access control</w:t>
-      </w:r>
-    </w:p>
-    <w:p>
-      <w:pPr>
-        <w:numPr>
-          <w:ilvl w:val="0"/>
-          <w:numId w:val="35"/>
-        </w:numPr>
-      </w:pPr>
-      <w:r>
-        <w:rPr>
-          <w:b/>
-          <w:bCs/>
-        </w:rPr>
-        <w:t>Tools:</w:t>
-      </w:r>
-    </w:p>
-    <w:p>
-      <w:pPr>
-        <w:numPr>
-          <w:ilvl w:val="1"/>
-          <w:numId w:val="35"/>
-        </w:numPr>
-      </w:pPr>
-      <w:r>
-        <w:rPr>
-          <w:b/>
-          <w:bCs/>
-        </w:rPr>
-        <w:t>Terraform</w:t>
-      </w:r>
-      <w:r>
-        <w:t xml:space="preserve">, </w:t>
-      </w:r>
-      <w:r>
-        <w:rPr>
-          <w:b/>
-          <w:bCs/>
-        </w:rPr>
-        <w:t>Pulumi</w:t>
-      </w:r>
-      <w:r>
-        <w:t xml:space="preserve"> (IaC)</w:t>
-      </w:r>
-    </w:p>
-    <w:p>
-      <w:pPr>
-        <w:numPr>
-          <w:ilvl w:val="1"/>
-          <w:numId w:val="35"/>
-        </w:numPr>
-      </w:pPr>
-      <w:r>
-        <w:rPr>
-          <w:b/>
-          <w:bCs/>
-        </w:rPr>
-        <w:t>Checkov</w:t>
-      </w:r>
-      <w:r>
-        <w:t xml:space="preserve">, </w:t>
-      </w:r>
-      <w:r>
-        <w:rPr>
-          <w:b/>
-          <w:bCs/>
-        </w:rPr>
-        <w:t>TFSec</w:t>
-      </w:r>
-      <w:r>
-        <w:t xml:space="preserve"> (Scan IaC for security issues)</w:t>
-      </w:r>
-    </w:p>
-    <w:p>
-      <w:pPr>
-        <w:numPr>
-          <w:ilvl w:val="1"/>
-          <w:numId w:val="35"/>
-        </w:numPr>
-      </w:pPr>
-      <w:r>
-        <w:rPr>
-          <w:b/>
-          <w:bCs/>
-        </w:rPr>
-        <w:t>Vault</w:t>
-      </w:r>
-      <w:r>
-        <w:t xml:space="preserve">, </w:t>
-      </w:r>
-      <w:r>
-        <w:rPr>
-          <w:b/>
-          <w:bCs/>
-        </w:rPr>
-        <w:t>AWS Secrets Manager</w:t>
-      </w:r>
-      <w:r>
-        <w:t xml:space="preserve">, </w:t>
-      </w:r>
-      <w:r>
-        <w:rPr>
-          <w:b/>
-          <w:bCs/>
-        </w:rPr>
-        <w:t>KMS</w:t>
-      </w:r>
-    </w:p>
-    <w:p>
-      <w:r>
-        <w:lastRenderedPageBreak/>
-        <w:pict w14:anchorId="0C23C50E">
-          <v:rect id="_x0000_i1085" style="width:0;height:1.5pt" o:hralign="center" o:hrstd="t" o:hr="t" fillcolor="#a0a0a0" stroked="f"/>
-        </w:pict>
-      </w:r>
-    </w:p>
-    <w:p>
-      <w:pPr>
-        <w:rPr>
-          <w:b/>
-          <w:bCs/>
-        </w:rPr>
-      </w:pPr>
-      <w:r>
-        <w:rPr>
-          <w:b/>
-          <w:bCs/>
-        </w:rPr>
-        <w:t xml:space="preserve">7. Operate </w:t>
-      </w:r>
-      <w:r>
-        <w:rPr>
-          <w:rFonts w:ascii="Segoe UI Emoji" w:hAnsi="Segoe UI Emoji" w:cs="Segoe UI Emoji"/>
-          <w:b/>
-          <w:bCs/>
-        </w:rPr>
-        <w:t>⚙️</w:t>
-      </w:r>
-    </w:p>
-    <w:p>
-      <w:pPr>
-        <w:numPr>
-          <w:ilvl w:val="0"/>
-          <w:numId w:val="36"/>
-        </w:numPr>
-      </w:pPr>
-      <w:r>
-        <w:rPr>
-          <w:b/>
-          <w:bCs/>
-        </w:rPr>
-        <w:t>What happens?</w:t>
-      </w:r>
-      <w:r>
-        <w:br/>
-        <w:t>Application runs in production, monitored for performance and security.</w:t>
-      </w:r>
-    </w:p>
-    <w:p>
-      <w:pPr>
-        <w:numPr>
-          <w:ilvl w:val="0"/>
-          <w:numId w:val="36"/>
-        </w:numPr>
-      </w:pPr>
-      <w:r>
-        <w:rPr>
-          <w:b/>
-          <w:bCs/>
-        </w:rPr>
-        <w:t>Security Activities:</w:t>
-      </w:r>
-    </w:p>
-    <w:p>
-      <w:pPr>
-        <w:numPr>
-          <w:ilvl w:val="1"/>
-          <w:numId w:val="36"/>
-        </w:numPr>
-      </w:pPr>
-      <w:r>
-        <w:t>Runtime security monitoring</w:t>
-      </w:r>
-    </w:p>
-    <w:p>
-      <w:pPr>
-        <w:numPr>
-          <w:ilvl w:val="1"/>
-          <w:numId w:val="36"/>
-        </w:numPr>
-      </w:pPr>
-      <w:r>
-        <w:t>Host/container hardening</w:t>
-      </w:r>
-    </w:p>
-    <w:p>
-      <w:pPr>
-        <w:numPr>
-          <w:ilvl w:val="1"/>
-          <w:numId w:val="36"/>
-        </w:numPr>
-      </w:pPr>
-      <w:r>
-        <w:t>Patch management</w:t>
-      </w:r>
-    </w:p>
-    <w:p>
-      <w:pPr>
-        <w:numPr>
-          <w:ilvl w:val="0"/>
-          <w:numId w:val="36"/>
-        </w:numPr>
-      </w:pPr>
-      <w:r>
-        <w:rPr>
-          <w:b/>
-          <w:bCs/>
-        </w:rPr>
-        <w:t>Tools:</w:t>
-      </w:r>
-    </w:p>
-    <w:p>
-      <w:pPr>
-        <w:numPr>
-          <w:ilvl w:val="1"/>
-          <w:numId w:val="36"/>
-        </w:numPr>
-      </w:pPr>
-      <w:r>
-        <w:rPr>
-          <w:b/>
-          <w:bCs/>
-        </w:rPr>
-        <w:t>Falco</w:t>
-      </w:r>
-      <w:r>
-        <w:t xml:space="preserve">, </w:t>
-      </w:r>
-      <w:r>
-        <w:rPr>
-          <w:b/>
-          <w:bCs/>
-        </w:rPr>
-        <w:t>Aqua Security</w:t>
-      </w:r>
-      <w:r>
-        <w:t xml:space="preserve">, </w:t>
-      </w:r>
-      <w:r>
-        <w:rPr>
-          <w:b/>
-          <w:bCs/>
-        </w:rPr>
-        <w:t>Sysdig</w:t>
-      </w:r>
-      <w:r>
-        <w:t xml:space="preserve"> (Container/runtime security)</w:t>
-      </w:r>
-    </w:p>
-    <w:p>
-      <w:pPr>
-        <w:numPr>
-          <w:ilvl w:val="1"/>
-          <w:numId w:val="36"/>
-        </w:numPr>
-      </w:pPr>
-      <w:r>
-        <w:rPr>
-          <w:b/>
-          <w:bCs/>
-        </w:rPr>
-        <w:t>OSSEC</w:t>
-      </w:r>
-      <w:r>
-        <w:t xml:space="preserve">, </w:t>
-      </w:r>
-      <w:r>
-        <w:rPr>
-          <w:b/>
-          <w:bCs/>
-        </w:rPr>
-        <w:t>Tripwire</w:t>
-      </w:r>
-      <w:r>
-        <w:t xml:space="preserve">, </w:t>
-      </w:r>
-      <w:r>
-        <w:rPr>
-          <w:b/>
-          <w:bCs/>
-        </w:rPr>
-        <w:t>Lynis</w:t>
-      </w:r>
-    </w:p>
-    <w:p>
-      <w:r>
-        <w:pict w14:anchorId="534B70BE">
-          <v:rect id="_x0000_i1086" style="width:0;height:1.5pt" o:hralign="center" o:hrstd="t" o:hr="t" fillcolor="#a0a0a0" stroked="f"/>
-        </w:pict>
-      </w:r>
-    </w:p>
-    <w:p>
-      <w:pPr>
-        <w:rPr>
-          <w:b/>
-          <w:bCs/>
-        </w:rPr>
-      </w:pPr>
-      <w:r>
-        <w:rPr>
-          <w:b/>
-          <w:bCs/>
-        </w:rPr>
         <w:t xml:space="preserve">8. Monitor </w:t>
       </w:r>
       <w:r>
@@ -10899,8 +10302,17 @@
           <w:b/>
           <w:bCs/>
         </w:rPr>
-        <w:t>Azure Security Center</w:t>
-      </w:r>
+        <w:t xml:space="preserve">Azure Security </w:t>
+      </w:r>
+      <w:proofErr w:type="spellStart"/>
+      <w:r>
+        <w:rPr>
+          <w:b/>
+          <w:bCs/>
+        </w:rPr>
+        <w:t>Center</w:t>
+      </w:r>
+      <w:proofErr w:type="spellEnd"/>
     </w:p>
     <w:p>
       <w:pPr>
@@ -10909,6 +10321,7 @@
           <w:numId w:val="37"/>
         </w:numPr>
       </w:pPr>
+      <w:proofErr w:type="spellStart"/>
       <w:r>
         <w:rPr>
           <w:b/>
@@ -10916,6 +10329,7 @@
         </w:rPr>
         <w:t>Wazuh</w:t>
       </w:r>
+      <w:proofErr w:type="spellEnd"/>
       <w:r>
         <w:t xml:space="preserve"> (Open-source SIEM)</w:t>
       </w:r>
@@ -10923,7 +10337,7 @@
     <w:p>
       <w:r>
         <w:pict w14:anchorId="10310DE1">
-          <v:rect id="_x0000_i1087" style="width:0;height:1.5pt" o:hralign="center" o:hrstd="t" o:hr="t" fillcolor="#a0a0a0" stroked="f"/>
+          <v:rect id="_x0000_i1083" style="width:0;height:1.5pt" o:hralign="center" o:hrstd="t" o:hr="t" fillcolor="#a0a0a0" stroked="f"/>
         </w:pict>
       </w:r>
     </w:p>
@@ -17110,6 +16524,7 @@
   <w:style w:type="character" w:default="1" w:styleId="DefaultParagraphFont">
     <w:name w:val="Default Paragraph Font"/>
     <w:uiPriority w:val="1"/>
+    <w:semiHidden/>
     <w:unhideWhenUsed/>
   </w:style>
   <w:style w:type="table" w:default="1" w:styleId="TableNormal">

</xml_diff>